<commit_message>
This formula is way too long
</commit_message>
<xml_diff>
--- a/ArticleAnalysisJonasYoshi.docx
+++ b/ArticleAnalysisJonasYoshi.docx
@@ -67,12 +67,6 @@
         <w:gridCol w:w="5013"/>
       </w:tblGrid>
       <w:tr>
-        <w:tblPrEx>
-          <w:tblCellMar>
-            <w:top w:w="0" w:type="dxa"/>
-            <w:bottom w:w="0" w:type="dxa"/>
-          </w:tblCellMar>
-        </w:tblPrEx>
         <w:tc>
           <w:tcPr>
             <w:tcW w:w="3708" w:type="dxa"/>
@@ -117,12 +111,6 @@
         </w:tc>
       </w:tr>
       <w:tr>
-        <w:tblPrEx>
-          <w:tblCellMar>
-            <w:top w:w="0" w:type="dxa"/>
-            <w:bottom w:w="0" w:type="dxa"/>
-          </w:tblCellMar>
-        </w:tblPrEx>
         <w:trPr>
           <w:cantSplit/>
           <w:trHeight w:val="135"/>
@@ -159,18 +147,20 @@
               <w:rPr>
                 <w:lang w:val="en-GB"/>
               </w:rPr>
-              <w:t xml:space="preserve"> Yoshi Vermeire</w:t>
+              <w:t xml:space="preserve"> Yoshi </w:t>
             </w:r>
+            <w:proofErr w:type="spellStart"/>
+            <w:r>
+              <w:rPr>
+                <w:lang w:val="en-GB"/>
+              </w:rPr>
+              <w:t>Vermeire</w:t>
+            </w:r>
+            <w:proofErr w:type="spellEnd"/>
           </w:p>
         </w:tc>
       </w:tr>
       <w:tr>
-        <w:tblPrEx>
-          <w:tblCellMar>
-            <w:top w:w="0" w:type="dxa"/>
-            <w:bottom w:w="0" w:type="dxa"/>
-          </w:tblCellMar>
-        </w:tblPrEx>
         <w:trPr>
           <w:cantSplit/>
           <w:trHeight w:val="135"/>
@@ -263,12 +253,6 @@
         <w:gridCol w:w="5019"/>
       </w:tblGrid>
       <w:tr>
-        <w:tblPrEx>
-          <w:tblCellMar>
-            <w:top w:w="0" w:type="dxa"/>
-            <w:bottom w:w="0" w:type="dxa"/>
-          </w:tblCellMar>
-        </w:tblPrEx>
         <w:tc>
           <w:tcPr>
             <w:tcW w:w="3708" w:type="dxa"/>
@@ -307,12 +291,6 @@
         </w:tc>
       </w:tr>
       <w:tr>
-        <w:tblPrEx>
-          <w:tblCellMar>
-            <w:top w:w="0" w:type="dxa"/>
-            <w:bottom w:w="0" w:type="dxa"/>
-          </w:tblCellMar>
-        </w:tblPrEx>
         <w:tc>
           <w:tcPr>
             <w:tcW w:w="3708" w:type="dxa"/>
@@ -357,12 +335,6 @@
         </w:tc>
       </w:tr>
       <w:tr>
-        <w:tblPrEx>
-          <w:tblCellMar>
-            <w:top w:w="0" w:type="dxa"/>
-            <w:bottom w:w="0" w:type="dxa"/>
-          </w:tblCellMar>
-        </w:tblPrEx>
         <w:tc>
           <w:tcPr>
             <w:tcW w:w="3708" w:type="dxa"/>
@@ -552,7 +524,7 @@
         </w:rPr>
         <w:t>). We are (I am) aware of the sanctions that may result from plagiarism or any other irregularity as defined in the article 84 to 86 of the examination regulations of the KU Leuven (</w:t>
       </w:r>
-      <w:hyperlink r:id="rId7" w:history="1">
+      <w:hyperlink r:id="rId7" w:anchor="art84" w:history="1">
         <w:r>
           <w:rPr>
             <w:rStyle w:val="Hyperlink"/>
@@ -849,6 +821,487 @@
     </w:p>
     <w:p>
       <w:pPr>
+        <w:pStyle w:val="Heading3"/>
+        <w:rPr>
+          <w:lang w:val="en-GB"/>
+        </w:rPr>
+      </w:pPr>
+      <w:r>
+        <w:rPr>
+          <w:lang w:val="en-GB"/>
+        </w:rPr>
+        <w:t>Noise figure expression</w:t>
+      </w:r>
+    </w:p>
+    <w:p>
+      <w:pPr>
+        <w:rPr>
+          <w:lang w:val="en-GB"/>
+        </w:rPr>
+      </w:pPr>
+    </w:p>
+    <w:p>
+      <w:pPr>
+        <w:rPr>
+          <w:lang w:val="en-GB"/>
+        </w:rPr>
+      </w:pPr>
+      <w:r>
+        <w:rPr>
+          <w:lang w:val="en-GB"/>
+        </w:rPr>
+        <w:t xml:space="preserve">The noise figure expression </w:t>
+      </w:r>
+      <w:r>
+        <w:rPr>
+          <w:lang w:val="en-GB"/>
+        </w:rPr>
+        <w:t xml:space="preserve">from which the paper starts is taken from the 1962 book </w:t>
+      </w:r>
+      <w:r>
+        <w:rPr>
+          <w:i/>
+          <w:iCs/>
+          <w:lang w:val="en-GB"/>
+        </w:rPr>
+        <w:t>IRE Standards On Electron Tubes Methods of Testing</w:t>
+      </w:r>
+      <w:r>
+        <w:rPr>
+          <w:lang w:val="en-GB"/>
+        </w:rPr>
+        <w:t xml:space="preserve">. In the appendix </w:t>
+      </w:r>
+      <w:r>
+        <w:rPr>
+          <w:lang w:val="en-GB"/>
+        </w:rPr>
+        <w:t>of part 9 of this book we find a derivation of this formula.</w:t>
+      </w:r>
+      <w:sdt>
+        <w:sdtPr>
+          <w:rPr>
+            <w:lang w:val="en-GB"/>
+          </w:rPr>
+          <w:id w:val="-119844574"/>
+          <w:citation/>
+        </w:sdtPr>
+        <w:sdtContent>
+          <w:r>
+            <w:rPr>
+              <w:lang w:val="en-GB"/>
+            </w:rPr>
+            <w:fldChar w:fldCharType="begin"/>
+          </w:r>
+          <w:r>
+            <w:instrText xml:space="preserve"> CITATION The62 \l 1033 </w:instrText>
+          </w:r>
+          <w:r>
+            <w:rPr>
+              <w:lang w:val="en-GB"/>
+            </w:rPr>
+            <w:fldChar w:fldCharType="separate"/>
+          </w:r>
+          <w:r>
+            <w:rPr>
+              <w:noProof/>
+            </w:rPr>
+            <w:t xml:space="preserve"> (The Institute of Radio Engineers, Inc., 1962)</w:t>
+          </w:r>
+          <w:r>
+            <w:rPr>
+              <w:lang w:val="en-GB"/>
+            </w:rPr>
+            <w:fldChar w:fldCharType="end"/>
+          </w:r>
+        </w:sdtContent>
+      </w:sdt>
+    </w:p>
+    <w:p>
+      <w:pPr>
+        <w:rPr>
+          <w:lang w:val="en-GB"/>
+        </w:rPr>
+      </w:pPr>
+    </w:p>
+    <w:p>
+      <w:pPr>
+        <w:rPr>
+          <w:lang w:val="en-GB"/>
+        </w:rPr>
+      </w:pPr>
+      <m:oMathPara>
+        <m:oMath>
+          <m:r>
+            <w:rPr>
+              <w:rFonts w:ascii="Cambria Math" w:hAnsi="Cambria Math"/>
+              <w:lang w:val="en-GB"/>
+            </w:rPr>
+            <m:t>F=</m:t>
+          </m:r>
+          <m:sSub>
+            <m:sSubPr>
+              <m:ctrlPr>
+                <w:rPr>
+                  <w:rFonts w:ascii="Cambria Math" w:hAnsi="Cambria Math"/>
+                  <w:i/>
+                  <w:lang w:val="en-GB"/>
+                </w:rPr>
+              </m:ctrlPr>
+            </m:sSubPr>
+            <m:e>
+              <m:r>
+                <w:rPr>
+                  <w:rFonts w:ascii="Cambria Math" w:hAnsi="Cambria Math"/>
+                  <w:lang w:val="en-GB"/>
+                </w:rPr>
+                <m:t>F</m:t>
+              </m:r>
+            </m:e>
+            <m:sub>
+              <m:r>
+                <w:rPr>
+                  <w:rFonts w:ascii="Cambria Math" w:hAnsi="Cambria Math"/>
+                  <w:lang w:val="en-GB"/>
+                </w:rPr>
+                <m:t>min</m:t>
+              </m:r>
+            </m:sub>
+          </m:sSub>
+          <m:r>
+            <w:rPr>
+              <w:rFonts w:ascii="Cambria Math" w:hAnsi="Cambria Math"/>
+              <w:lang w:val="en-GB"/>
+            </w:rPr>
+            <m:t>+</m:t>
+          </m:r>
+          <m:f>
+            <m:fPr>
+              <m:ctrlPr>
+                <w:rPr>
+                  <w:rFonts w:ascii="Cambria Math" w:hAnsi="Cambria Math"/>
+                  <w:lang w:val="en-GB"/>
+                </w:rPr>
+              </m:ctrlPr>
+            </m:fPr>
+            <m:num>
+              <m:sSub>
+                <m:sSubPr>
+                  <m:ctrlPr>
+                    <w:rPr>
+                      <w:rFonts w:ascii="Cambria Math" w:hAnsi="Cambria Math"/>
+                      <w:i/>
+                      <w:lang w:val="en-GB"/>
+                    </w:rPr>
+                  </m:ctrlPr>
+                </m:sSubPr>
+                <m:e>
+                  <m:r>
+                    <w:rPr>
+                      <w:rFonts w:ascii="Cambria Math" w:hAnsi="Cambria Math"/>
+                      <w:lang w:val="en-GB"/>
+                    </w:rPr>
+                    <m:t>R</m:t>
+                  </m:r>
+                </m:e>
+                <m:sub>
+                  <m:r>
+                    <w:rPr>
+                      <w:rFonts w:ascii="Cambria Math" w:hAnsi="Cambria Math"/>
+                      <w:lang w:val="en-GB"/>
+                    </w:rPr>
+                    <m:t>ef</m:t>
+                  </m:r>
+                </m:sub>
+              </m:sSub>
+              <m:ctrlPr>
+                <w:rPr>
+                  <w:rFonts w:ascii="Cambria Math" w:hAnsi="Cambria Math"/>
+                  <w:i/>
+                  <w:lang w:val="en-GB"/>
+                </w:rPr>
+              </m:ctrlPr>
+            </m:num>
+            <m:den>
+              <m:sSub>
+                <m:sSubPr>
+                  <m:ctrlPr>
+                    <w:rPr>
+                      <w:rFonts w:ascii="Cambria Math" w:hAnsi="Cambria Math"/>
+                      <w:i/>
+                      <w:lang w:val="en-GB"/>
+                    </w:rPr>
+                  </m:ctrlPr>
+                </m:sSubPr>
+                <m:e>
+                  <m:r>
+                    <w:rPr>
+                      <w:rFonts w:ascii="Cambria Math" w:hAnsi="Cambria Math"/>
+                      <w:lang w:val="en-GB"/>
+                    </w:rPr>
+                    <m:t>G</m:t>
+                  </m:r>
+                </m:e>
+                <m:sub>
+                  <m:r>
+                    <w:rPr>
+                      <w:rFonts w:ascii="Cambria Math" w:hAnsi="Cambria Math"/>
+                      <w:lang w:val="en-GB"/>
+                    </w:rPr>
+                    <m:t>s</m:t>
+                  </m:r>
+                </m:sub>
+              </m:sSub>
+              <m:ctrlPr>
+                <w:rPr>
+                  <w:rFonts w:ascii="Cambria Math" w:hAnsi="Cambria Math"/>
+                  <w:i/>
+                  <w:lang w:val="en-GB"/>
+                </w:rPr>
+              </m:ctrlPr>
+            </m:den>
+          </m:f>
+          <m:d>
+            <m:dPr>
+              <m:begChr m:val="["/>
+              <m:endChr m:val="]"/>
+              <m:ctrlPr>
+                <w:rPr>
+                  <w:rFonts w:ascii="Cambria Math" w:hAnsi="Cambria Math"/>
+                  <w:i/>
+                  <w:lang w:val="en-GB"/>
+                </w:rPr>
+              </m:ctrlPr>
+            </m:dPr>
+            <m:e>
+              <m:sSup>
+                <m:sSupPr>
+                  <m:ctrlPr>
+                    <w:rPr>
+                      <w:rFonts w:ascii="Cambria Math" w:hAnsi="Cambria Math"/>
+                      <w:i/>
+                      <w:lang w:val="en-GB"/>
+                    </w:rPr>
+                  </m:ctrlPr>
+                </m:sSupPr>
+                <m:e>
+                  <m:d>
+                    <m:dPr>
+                      <m:ctrlPr>
+                        <w:rPr>
+                          <w:rFonts w:ascii="Cambria Math" w:hAnsi="Cambria Math"/>
+                          <w:i/>
+                          <w:lang w:val="en-GB"/>
+                        </w:rPr>
+                      </m:ctrlPr>
+                    </m:dPr>
+                    <m:e>
+                      <m:sSub>
+                        <m:sSubPr>
+                          <m:ctrlPr>
+                            <w:rPr>
+                              <w:rFonts w:ascii="Cambria Math" w:hAnsi="Cambria Math"/>
+                              <w:i/>
+                              <w:lang w:val="en-GB"/>
+                            </w:rPr>
+                          </m:ctrlPr>
+                        </m:sSubPr>
+                        <m:e>
+                          <m:r>
+                            <w:rPr>
+                              <w:rFonts w:ascii="Cambria Math" w:hAnsi="Cambria Math"/>
+                              <w:lang w:val="en-GB"/>
+                            </w:rPr>
+                            <m:t>G</m:t>
+                          </m:r>
+                        </m:e>
+                        <m:sub>
+                          <m:r>
+                            <w:rPr>
+                              <w:rFonts w:ascii="Cambria Math" w:hAnsi="Cambria Math"/>
+                              <w:lang w:val="en-GB"/>
+                            </w:rPr>
+                            <m:t>s</m:t>
+                          </m:r>
+                        </m:sub>
+                      </m:sSub>
+                      <m:r>
+                        <w:rPr>
+                          <w:rFonts w:ascii="Cambria Math" w:hAnsi="Cambria Math"/>
+                          <w:lang w:val="en-GB"/>
+                        </w:rPr>
+                        <m:t>-</m:t>
+                      </m:r>
+                      <m:sSub>
+                        <m:sSubPr>
+                          <m:ctrlPr>
+                            <w:rPr>
+                              <w:rFonts w:ascii="Cambria Math" w:hAnsi="Cambria Math"/>
+                              <w:i/>
+                              <w:lang w:val="en-GB"/>
+                            </w:rPr>
+                          </m:ctrlPr>
+                        </m:sSubPr>
+                        <m:e>
+                          <m:r>
+                            <w:rPr>
+                              <w:rFonts w:ascii="Cambria Math" w:hAnsi="Cambria Math"/>
+                              <w:lang w:val="en-GB"/>
+                            </w:rPr>
+                            <m:t>G</m:t>
+                          </m:r>
+                        </m:e>
+                        <m:sub>
+                          <m:r>
+                            <w:rPr>
+                              <w:rFonts w:ascii="Cambria Math" w:hAnsi="Cambria Math"/>
+                              <w:lang w:val="en-GB"/>
+                            </w:rPr>
+                            <m:t>ef</m:t>
+                          </m:r>
+                        </m:sub>
+                      </m:sSub>
+                    </m:e>
+                  </m:d>
+                </m:e>
+                <m:sup>
+                  <m:r>
+                    <w:rPr>
+                      <w:rFonts w:ascii="Cambria Math" w:hAnsi="Cambria Math"/>
+                      <w:lang w:val="en-GB"/>
+                    </w:rPr>
+                    <m:t>2</m:t>
+                  </m:r>
+                </m:sup>
+              </m:sSup>
+              <m:r>
+                <w:rPr>
+                  <w:rFonts w:ascii="Cambria Math" w:hAnsi="Cambria Math"/>
+                  <w:lang w:val="en-GB"/>
+                </w:rPr>
+                <m:t>+</m:t>
+              </m:r>
+              <m:sSup>
+                <m:sSupPr>
+                  <m:ctrlPr>
+                    <w:rPr>
+                      <w:rFonts w:ascii="Cambria Math" w:hAnsi="Cambria Math"/>
+                      <w:i/>
+                      <w:lang w:val="en-GB"/>
+                    </w:rPr>
+                  </m:ctrlPr>
+                </m:sSupPr>
+                <m:e>
+                  <m:d>
+                    <m:dPr>
+                      <m:ctrlPr>
+                        <w:rPr>
+                          <w:rFonts w:ascii="Cambria Math" w:hAnsi="Cambria Math"/>
+                          <w:i/>
+                          <w:lang w:val="en-GB"/>
+                        </w:rPr>
+                      </m:ctrlPr>
+                    </m:dPr>
+                    <m:e>
+                      <m:sSub>
+                        <m:sSubPr>
+                          <m:ctrlPr>
+                            <w:rPr>
+                              <w:rFonts w:ascii="Cambria Math" w:hAnsi="Cambria Math"/>
+                              <w:i/>
+                              <w:lang w:val="en-GB"/>
+                            </w:rPr>
+                          </m:ctrlPr>
+                        </m:sSubPr>
+                        <m:e>
+                          <m:r>
+                            <w:rPr>
+                              <w:rFonts w:ascii="Cambria Math" w:hAnsi="Cambria Math"/>
+                              <w:lang w:val="en-GB"/>
+                            </w:rPr>
+                            <m:t>B</m:t>
+                          </m:r>
+                        </m:e>
+                        <m:sub>
+                          <m:r>
+                            <w:rPr>
+                              <w:rFonts w:ascii="Cambria Math" w:hAnsi="Cambria Math"/>
+                              <w:lang w:val="en-GB"/>
+                            </w:rPr>
+                            <m:t>s</m:t>
+                          </m:r>
+                        </m:sub>
+                      </m:sSub>
+                      <m:r>
+                        <w:rPr>
+                          <w:rFonts w:ascii="Cambria Math" w:hAnsi="Cambria Math"/>
+                          <w:lang w:val="en-GB"/>
+                        </w:rPr>
+                        <m:t>-</m:t>
+                      </m:r>
+                      <m:sSub>
+                        <m:sSubPr>
+                          <m:ctrlPr>
+                            <w:rPr>
+                              <w:rFonts w:ascii="Cambria Math" w:hAnsi="Cambria Math"/>
+                              <w:i/>
+                              <w:lang w:val="en-GB"/>
+                            </w:rPr>
+                          </m:ctrlPr>
+                        </m:sSubPr>
+                        <m:e>
+                          <m:r>
+                            <w:rPr>
+                              <w:rFonts w:ascii="Cambria Math" w:hAnsi="Cambria Math"/>
+                              <w:lang w:val="en-GB"/>
+                            </w:rPr>
+                            <m:t>B</m:t>
+                          </m:r>
+                        </m:e>
+                        <m:sub>
+                          <m:r>
+                            <w:rPr>
+                              <w:rFonts w:ascii="Cambria Math" w:hAnsi="Cambria Math"/>
+                              <w:lang w:val="en-GB"/>
+                            </w:rPr>
+                            <m:t>ef</m:t>
+                          </m:r>
+                        </m:sub>
+                      </m:sSub>
+                    </m:e>
+                  </m:d>
+                </m:e>
+                <m:sup>
+                  <m:r>
+                    <w:rPr>
+                      <w:rFonts w:ascii="Cambria Math" w:hAnsi="Cambria Math"/>
+                      <w:lang w:val="en-GB"/>
+                    </w:rPr>
+                    <m:t>2</m:t>
+                  </m:r>
+                </m:sup>
+              </m:sSup>
+            </m:e>
+          </m:d>
+        </m:oMath>
+      </m:oMathPara>
+    </w:p>
+    <w:p>
+      <w:pPr>
+        <w:pStyle w:val="Heading3"/>
+        <w:rPr>
+          <w:lang w:val="en-GB"/>
+        </w:rPr>
+      </w:pPr>
+      <w:r>
+        <w:rPr>
+          <w:lang w:val="en-GB"/>
+        </w:rPr>
+        <w:t>Available Power Gain Expression</w:t>
+      </w:r>
+    </w:p>
+    <w:p>
+      <w:pPr>
         <w:rPr>
           <w:lang w:val="en-GB"/>
         </w:rPr>
@@ -863,7 +1316,21 @@
         <w:rPr>
           <w:lang w:val="en-GB"/>
         </w:rPr>
-        <w:t xml:space="preserve"> using a procedure described by Linvill and Gibbons in their book </w:t>
+        <w:t xml:space="preserve"> using a procedure described by </w:t>
+      </w:r>
+      <w:proofErr w:type="spellStart"/>
+      <w:r>
+        <w:rPr>
+          <w:lang w:val="en-GB"/>
+        </w:rPr>
+        <w:t>Linvill</w:t>
+      </w:r>
+      <w:proofErr w:type="spellEnd"/>
+      <w:r>
+        <w:rPr>
+          <w:lang w:val="en-GB"/>
+        </w:rPr>
+        <w:t xml:space="preserve"> and Gibbons in their book </w:t>
       </w:r>
       <w:r>
         <w:rPr>
@@ -945,7 +1412,21 @@
         <w:rPr>
           <w:lang w:val="en-GB"/>
         </w:rPr>
-        <w:t>Using some Berkely Lecture notes</w:t>
+        <w:t xml:space="preserve">Using some </w:t>
+      </w:r>
+      <w:proofErr w:type="spellStart"/>
+      <w:r>
+        <w:rPr>
+          <w:lang w:val="en-GB"/>
+        </w:rPr>
+        <w:t>Berkely</w:t>
+      </w:r>
+      <w:proofErr w:type="spellEnd"/>
+      <w:r>
+        <w:rPr>
+          <w:lang w:val="en-GB"/>
+        </w:rPr>
+        <w:t xml:space="preserve"> Lecture notes</w:t>
       </w:r>
       <w:sdt>
         <w:sdtPr>
@@ -955,6 +1436,7 @@
           <w:id w:val="-1225750666"/>
           <w:citation/>
         </w:sdtPr>
+        <w:sdtEndPr/>
         <w:sdtContent>
           <w:r>
             <w:rPr>
@@ -963,7 +1445,7 @@
             <w:fldChar w:fldCharType="begin"/>
           </w:r>
           <w:r>
-            <w:instrText xml:space="preserve"> CITATION Nik05 \l 1033 </w:instrText>
+            <w:instrText xml:space="preserve">CITATION Nik05 \l 1033 </w:instrText>
           </w:r>
           <w:r>
             <w:rPr>
@@ -1059,56 +1541,7 @@
               <w:rFonts w:ascii="Cambria Math" w:hAnsi="Cambria Math"/>
               <w:lang w:val="en-GB"/>
             </w:rPr>
-            <m:t>Power</m:t>
-          </m:r>
-          <m:r>
-            <w:rPr>
-              <w:rFonts w:ascii="Cambria Math" w:hAnsi="Cambria Math"/>
-              <w:lang w:val="en-GB"/>
-            </w:rPr>
-            <m:t xml:space="preserve"> </m:t>
-          </m:r>
-          <m:r>
-            <w:rPr>
-              <w:rFonts w:ascii="Cambria Math" w:hAnsi="Cambria Math"/>
-              <w:lang w:val="en-GB"/>
-            </w:rPr>
-            <m:t>at</m:t>
-          </m:r>
-          <m:r>
-            <w:rPr>
-              <w:rFonts w:ascii="Cambria Math" w:hAnsi="Cambria Math"/>
-              <w:lang w:val="en-GB"/>
-            </w:rPr>
-            <m:t xml:space="preserve"> </m:t>
-          </m:r>
-          <m:r>
-            <w:rPr>
-              <w:rFonts w:ascii="Cambria Math" w:hAnsi="Cambria Math"/>
-              <w:lang w:val="en-GB"/>
-            </w:rPr>
-            <m:t>the</m:t>
-          </m:r>
-          <m:r>
-            <w:rPr>
-              <w:rFonts w:ascii="Cambria Math" w:hAnsi="Cambria Math"/>
-              <w:lang w:val="en-GB"/>
-            </w:rPr>
-            <m:t xml:space="preserve"> </m:t>
-          </m:r>
-          <m:r>
-            <w:rPr>
-              <w:rFonts w:ascii="Cambria Math" w:hAnsi="Cambria Math"/>
-              <w:lang w:val="en-GB"/>
-            </w:rPr>
-            <m:t>source</m:t>
-          </m:r>
-          <m:r>
-            <w:rPr>
-              <w:rFonts w:ascii="Cambria Math" w:hAnsi="Cambria Math"/>
-              <w:lang w:val="en-GB"/>
-            </w:rPr>
-            <m:t xml:space="preserve"> = </m:t>
+            <m:t xml:space="preserve">Power at the source = </m:t>
           </m:r>
           <m:f>
             <m:fPr>
@@ -1258,21 +1691,7 @@
               <w:rFonts w:ascii="Cambria Math" w:hAnsi="Cambria Math"/>
               <w:lang w:val="en-GB"/>
             </w:rPr>
-            <m:t xml:space="preserve">Power at the </m:t>
-          </m:r>
-          <m:r>
-            <w:rPr>
-              <w:rFonts w:ascii="Cambria Math" w:hAnsi="Cambria Math"/>
-              <w:lang w:val="en-GB"/>
-            </w:rPr>
-            <m:t>load</m:t>
-          </m:r>
-          <m:r>
-            <w:rPr>
-              <w:rFonts w:ascii="Cambria Math" w:hAnsi="Cambria Math"/>
-              <w:lang w:val="en-GB"/>
-            </w:rPr>
-            <m:t xml:space="preserve"> = </m:t>
+            <m:t xml:space="preserve">Power at the load = </m:t>
           </m:r>
           <m:f>
             <m:fPr>
@@ -1672,14 +2091,7 @@
               <w:rFonts w:ascii="Cambria Math" w:hAnsi="Cambria Math"/>
               <w:lang w:val="en-GB"/>
             </w:rPr>
-            <m:t xml:space="preserve"> =</m:t>
-          </m:r>
-          <m:r>
-            <w:rPr>
-              <w:rFonts w:ascii="Cambria Math" w:hAnsi="Cambria Math"/>
-              <w:lang w:val="en-GB"/>
-            </w:rPr>
-            <m:t xml:space="preserve"> </m:t>
+            <m:t xml:space="preserve"> = </m:t>
           </m:r>
           <m:f>
             <m:fPr>
@@ -1965,14 +2377,7 @@
               <w:rFonts w:ascii="Cambria Math" w:hAnsi="Cambria Math"/>
               <w:lang w:val="en-GB"/>
             </w:rPr>
-            <m:t>=</m:t>
-          </m:r>
-          <m:r>
-            <w:rPr>
-              <w:rFonts w:ascii="Cambria Math" w:hAnsi="Cambria Math"/>
-              <w:lang w:val="en-GB"/>
-            </w:rPr>
-            <m:t>Re</m:t>
+            <m:t>=Re</m:t>
           </m:r>
           <m:d>
             <m:dPr>
@@ -2059,14 +2464,7 @@
               <w:rFonts w:ascii="Cambria Math" w:hAnsi="Cambria Math"/>
               <w:lang w:val="en-GB"/>
             </w:rPr>
-            <m:t>=</m:t>
-          </m:r>
-          <m:r>
-            <w:rPr>
-              <w:rFonts w:ascii="Cambria Math" w:hAnsi="Cambria Math"/>
-              <w:lang w:val="en-GB"/>
-            </w:rPr>
-            <m:t>Re</m:t>
+            <m:t>=Re</m:t>
           </m:r>
           <m:d>
             <m:dPr>
@@ -2601,23 +2999,12 @@
         <w:rPr>
           <w:lang w:val="en-GB"/>
         </w:rPr>
-        <w:t>This simplifies to</w:t>
-      </w:r>
-      <w:bookmarkStart w:id="0" w:name="_GoBack"/>
-      <w:bookmarkEnd w:id="0"/>
-      <w:r>
-        <w:rPr>
-          <w:lang w:val="en-GB"/>
-        </w:rPr>
-        <w:t xml:space="preserve"> the same result as found in the article.</w:t>
+        <w:t>This simplifies to the same result as found in the article.</w:t>
       </w:r>
     </w:p>
     <w:p>
       <w:pPr>
         <w:pStyle w:val="Heading3"/>
-        <w:rPr>
-          <w:lang w:val="nl-BE"/>
-        </w:rPr>
       </w:pPr>
       <w:r>
         <w:rPr>
@@ -2632,59 +3019,1735 @@
         <w:t>Reformulate in your own words the fundamental reasoning that is made in the article.</w:t>
       </w:r>
     </w:p>
-    <w:p>
-      <w:pPr>
-        <w:rPr>
-          <w:lang w:val="nl-BE"/>
-        </w:rPr>
-      </w:pPr>
+    <w:p/>
+    <w:p>
+      <w:r>
+        <w:t xml:space="preserve">We start from the </w:t>
+      </w:r>
+      <w:r>
+        <w:t>given power gain to derive a new expression similar to the noise expression. (So that we can draw the result as a circle)</w:t>
+      </w:r>
+      <w:r>
+        <w:t xml:space="preserve"> (See </w:t>
+      </w:r>
+      <w:r>
+        <w:rPr>
+          <w:b/>
+          <w:bCs/>
+          <w:i/>
+          <w:iCs/>
+        </w:rPr>
+        <w:t>Alternate expression for the power gain</w:t>
+      </w:r>
+      <w:r>
+        <w:rPr>
+          <w:i/>
+          <w:iCs/>
+        </w:rPr>
+        <w:t xml:space="preserve"> </w:t>
+      </w:r>
+      <w:r>
+        <w:t>in the next section)</w:t>
+      </w:r>
     </w:p>
     <w:p>
       <w:pPr>
         <w:pStyle w:val="Heading3"/>
-      </w:pPr>
-      <w:r>
-        <w:rPr>
-          <w:lang w:val="en-GB"/>
-        </w:rPr>
-        <w:t xml:space="preserve">4. </w:t>
-      </w:r>
-      <w:r>
-        <w:rPr>
-          <w:lang w:val="en-GB"/>
-        </w:rPr>
-        <w:t xml:space="preserve">Do you agree with the </w:t>
-      </w:r>
-      <w:r>
-        <w:rPr>
-          <w:lang w:val="en-GB"/>
-        </w:rPr>
-        <w:t xml:space="preserve">content and </w:t>
-      </w:r>
-      <w:r>
-        <w:rPr>
-          <w:lang w:val="en-GB"/>
-        </w:rPr>
-        <w:t xml:space="preserve">conclusions of the article? </w:t>
-      </w:r>
-      <w:r>
-        <w:rPr>
-          <w:lang w:val="nl-BE"/>
-        </w:rPr>
-        <w:t xml:space="preserve">Why? </w:t>
-      </w:r>
-      <w:r>
         <w:rPr>
           <w:b w:val="0"/>
           <w:bCs w:val="0"/>
           <w:sz w:val="20"/>
           <w:lang w:val="en-GB"/>
         </w:rPr>
+      </w:pPr>
+      <w:r>
+        <w:rPr>
+          <w:lang w:val="en-GB"/>
+        </w:rPr>
+        <w:t xml:space="preserve">4. </w:t>
+      </w:r>
+      <w:r>
+        <w:rPr>
+          <w:lang w:val="en-GB"/>
+        </w:rPr>
+        <w:t xml:space="preserve">Do you agree with the </w:t>
+      </w:r>
+      <w:r>
+        <w:rPr>
+          <w:lang w:val="en-GB"/>
+        </w:rPr>
+        <w:t xml:space="preserve">content and </w:t>
+      </w:r>
+      <w:r>
+        <w:rPr>
+          <w:lang w:val="en-GB"/>
+        </w:rPr>
+        <w:t xml:space="preserve">conclusions of the article? </w:t>
+      </w:r>
+      <w:r>
+        <w:t xml:space="preserve">Why? </w:t>
+      </w:r>
+      <w:r>
+        <w:rPr>
+          <w:b w:val="0"/>
+          <w:bCs w:val="0"/>
+          <w:sz w:val="20"/>
+          <w:lang w:val="en-GB"/>
+        </w:rPr>
         <w:t>(You may check some of the mathematics to come to your decision.)</w:t>
       </w:r>
     </w:p>
+    <w:p>
+      <w:pPr>
+        <w:pStyle w:val="Heading3"/>
+        <w:rPr>
+          <w:lang w:val="en-GB"/>
+        </w:rPr>
+      </w:pPr>
+      <w:r>
+        <w:rPr>
+          <w:lang w:val="en-GB"/>
+        </w:rPr>
+        <w:t>Alternate expression for the power gain</w:t>
+      </w:r>
+    </w:p>
+    <w:p>
+      <w:pPr>
+        <w:rPr>
+          <w:lang w:val="en-GB"/>
+        </w:rPr>
+      </w:pPr>
+    </w:p>
+    <w:p>
+      <w:pPr>
+        <w:jc w:val="center"/>
+      </w:pPr>
+      <w:r>
+        <w:rPr>
+          <w:noProof/>
+        </w:rPr>
+        <w:drawing>
+          <wp:inline distT="0" distB="0" distL="0" distR="0" wp14:anchorId="5AB72C61" wp14:editId="402E60E0">
+            <wp:extent cx="3505200" cy="485775"/>
+            <wp:effectExtent l="0" t="0" r="0" b="9525"/>
+            <wp:docPr id="4" name="Picture 4"/>
+            <wp:cNvGraphicFramePr>
+              <a:graphicFrameLocks xmlns:a="http://schemas.openxmlformats.org/drawingml/2006/main" noChangeAspect="1"/>
+            </wp:cNvGraphicFramePr>
+            <a:graphic xmlns:a="http://schemas.openxmlformats.org/drawingml/2006/main">
+              <a:graphicData uri="http://schemas.openxmlformats.org/drawingml/2006/picture">
+                <pic:pic xmlns:pic="http://schemas.openxmlformats.org/drawingml/2006/picture">
+                  <pic:nvPicPr>
+                    <pic:cNvPr id="1" name=""/>
+                    <pic:cNvPicPr/>
+                  </pic:nvPicPr>
+                  <pic:blipFill>
+                    <a:blip r:embed="rId10"/>
+                    <a:stretch>
+                      <a:fillRect/>
+                    </a:stretch>
+                  </pic:blipFill>
+                  <pic:spPr>
+                    <a:xfrm>
+                      <a:off x="0" y="0"/>
+                      <a:ext cx="3505200" cy="485775"/>
+                    </a:xfrm>
+                    <a:prstGeom prst="rect">
+                      <a:avLst/>
+                    </a:prstGeom>
+                  </pic:spPr>
+                </pic:pic>
+              </a:graphicData>
+            </a:graphic>
+          </wp:inline>
+        </w:drawing>
+      </w:r>
+    </w:p>
+    <w:p>
+      <w:pPr>
+        <w:jc w:val="center"/>
+      </w:pPr>
+      <w:r>
+        <w:t>With the following parameters:</w:t>
+      </w:r>
+    </w:p>
+    <w:p>
+      <w:pPr>
+        <w:jc w:val="center"/>
+      </w:pPr>
+      <w:r>
+        <w:rPr>
+          <w:noProof/>
+        </w:rPr>
+        <w:drawing>
+          <wp:inline distT="0" distB="0" distL="0" distR="0" wp14:anchorId="4E4750D5" wp14:editId="20F4E4F5">
+            <wp:extent cx="2571750" cy="2225040"/>
+            <wp:effectExtent l="0" t="0" r="0" b="3810"/>
+            <wp:docPr id="5" name="Picture 5"/>
+            <wp:cNvGraphicFramePr>
+              <a:graphicFrameLocks xmlns:a="http://schemas.openxmlformats.org/drawingml/2006/main" noChangeAspect="1"/>
+            </wp:cNvGraphicFramePr>
+            <a:graphic xmlns:a="http://schemas.openxmlformats.org/drawingml/2006/main">
+              <a:graphicData uri="http://schemas.openxmlformats.org/drawingml/2006/picture">
+                <pic:pic xmlns:pic="http://schemas.openxmlformats.org/drawingml/2006/picture">
+                  <pic:nvPicPr>
+                    <pic:cNvPr id="1" name=""/>
+                    <pic:cNvPicPr/>
+                  </pic:nvPicPr>
+                  <pic:blipFill rotWithShape="1">
+                    <a:blip r:embed="rId11"/>
+                    <a:srcRect b="8750"/>
+                    <a:stretch/>
+                  </pic:blipFill>
+                  <pic:spPr bwMode="auto">
+                    <a:xfrm>
+                      <a:off x="0" y="0"/>
+                      <a:ext cx="2571750" cy="2225040"/>
+                    </a:xfrm>
+                    <a:prstGeom prst="rect">
+                      <a:avLst/>
+                    </a:prstGeom>
+                    <a:ln>
+                      <a:noFill/>
+                    </a:ln>
+                    <a:extLst>
+                      <a:ext uri="{53640926-AAD7-44D8-BBD7-CCE9431645EC}">
+                        <a14:shadowObscured xmlns:a14="http://schemas.microsoft.com/office/drawing/2010/main"/>
+                      </a:ext>
+                    </a:extLst>
+                  </pic:spPr>
+                </pic:pic>
+              </a:graphicData>
+            </a:graphic>
+          </wp:inline>
+        </w:drawing>
+      </w:r>
+    </w:p>
+    <w:p>
+      <w:pPr>
+        <w:jc w:val="center"/>
+      </w:pPr>
+      <w:r>
+        <w:rPr>
+          <w:noProof/>
+        </w:rPr>
+        <w:drawing>
+          <wp:inline distT="0" distB="0" distL="0" distR="0" wp14:anchorId="6E003BDB" wp14:editId="1A052AE2">
+            <wp:extent cx="1171575" cy="428625"/>
+            <wp:effectExtent l="0" t="0" r="9525" b="9525"/>
+            <wp:docPr id="6" name="Picture 6"/>
+            <wp:cNvGraphicFramePr>
+              <a:graphicFrameLocks xmlns:a="http://schemas.openxmlformats.org/drawingml/2006/main" noChangeAspect="1"/>
+            </wp:cNvGraphicFramePr>
+            <a:graphic xmlns:a="http://schemas.openxmlformats.org/drawingml/2006/main">
+              <a:graphicData uri="http://schemas.openxmlformats.org/drawingml/2006/picture">
+                <pic:pic xmlns:pic="http://schemas.openxmlformats.org/drawingml/2006/picture">
+                  <pic:nvPicPr>
+                    <pic:cNvPr id="1" name=""/>
+                    <pic:cNvPicPr/>
+                  </pic:nvPicPr>
+                  <pic:blipFill rotWithShape="1">
+                    <a:blip r:embed="rId12"/>
+                    <a:srcRect t="34783"/>
+                    <a:stretch/>
+                  </pic:blipFill>
+                  <pic:spPr bwMode="auto">
+                    <a:xfrm>
+                      <a:off x="0" y="0"/>
+                      <a:ext cx="1171575" cy="428625"/>
+                    </a:xfrm>
+                    <a:prstGeom prst="rect">
+                      <a:avLst/>
+                    </a:prstGeom>
+                    <a:ln>
+                      <a:noFill/>
+                    </a:ln>
+                    <a:extLst>
+                      <a:ext uri="{53640926-AAD7-44D8-BBD7-CCE9431645EC}">
+                        <a14:shadowObscured xmlns:a14="http://schemas.microsoft.com/office/drawing/2010/main"/>
+                      </a:ext>
+                    </a:extLst>
+                  </pic:spPr>
+                </pic:pic>
+              </a:graphicData>
+            </a:graphic>
+          </wp:inline>
+        </w:drawing>
+      </w:r>
+    </w:p>
+    <w:p>
+      <w:r>
+        <w:t>If we plug in the values we get the following:</w:t>
+      </w:r>
+    </w:p>
     <w:p/>
     <w:p>
+      <w:bookmarkStart w:id="0" w:name="_GoBack"/>
+      <w:bookmarkEnd w:id="0"/>
+    </w:p>
+    <w:p>
+      <m:oMathPara>
+        <m:oMath>
+          <m:f>
+            <m:fPr>
+              <m:ctrlPr>
+                <w:rPr>
+                  <w:rFonts w:ascii="Cambria Math" w:hAnsi="Cambria Math"/>
+                </w:rPr>
+              </m:ctrlPr>
+            </m:fPr>
+            <m:num>
+              <m:r>
+                <w:rPr>
+                  <w:rFonts w:ascii="Cambria Math" w:hAnsi="Cambria Math"/>
+                </w:rPr>
+                <m:t>1</m:t>
+              </m:r>
+            </m:num>
+            <m:den>
+              <m:sSub>
+                <m:sSubPr>
+                  <m:ctrlPr>
+                    <w:rPr>
+                      <w:rFonts w:ascii="Cambria Math" w:hAnsi="Cambria Math"/>
+                      <w:i/>
+                    </w:rPr>
+                  </m:ctrlPr>
+                </m:sSubPr>
+                <m:e>
+                  <m:r>
+                    <m:rPr>
+                      <m:sty m:val="p"/>
+                    </m:rPr>
+                    <w:rPr>
+                      <w:rFonts w:ascii="Cambria Math" w:hAnsi="Cambria Math"/>
+                    </w:rPr>
+                    <m:t>G</m:t>
+                  </m:r>
+                  <m:ctrlPr>
+                    <w:rPr>
+                      <w:rFonts w:ascii="Cambria Math" w:hAnsi="Cambria Math"/>
+                    </w:rPr>
+                  </m:ctrlPr>
+                </m:e>
+                <m:sub>
+                  <m:r>
+                    <m:rPr>
+                      <m:sty m:val="p"/>
+                    </m:rPr>
+                    <w:rPr>
+                      <w:rFonts w:ascii="Cambria Math" w:hAnsi="Cambria Math"/>
+                    </w:rPr>
+                    <m:t>A</m:t>
+                  </m:r>
+                </m:sub>
+              </m:sSub>
+            </m:den>
+          </m:f>
+          <m:r>
+            <w:rPr>
+              <w:rFonts w:ascii="Cambria Math" w:hAnsi="Cambria Math"/>
+            </w:rPr>
+            <m:t>=</m:t>
+          </m:r>
+          <m:d>
+            <m:dPr>
+              <m:begChr m:val="|"/>
+              <m:endChr m:val="|"/>
+              <m:ctrlPr>
+                <w:rPr>
+                  <w:rFonts w:ascii="Cambria Math" w:hAnsi="Cambria Math"/>
+                </w:rPr>
+              </m:ctrlPr>
+            </m:dPr>
+            <m:e>
+              <m:f>
+                <m:fPr>
+                  <m:ctrlPr>
+                    <w:rPr>
+                      <w:rFonts w:ascii="Cambria Math" w:hAnsi="Cambria Math"/>
+                    </w:rPr>
+                  </m:ctrlPr>
+                </m:fPr>
+                <m:num>
+                  <m:sSub>
+                    <m:sSubPr>
+                      <m:ctrlPr>
+                        <w:rPr>
+                          <w:rFonts w:ascii="Cambria Math" w:hAnsi="Cambria Math"/>
+                          <w:i/>
+                        </w:rPr>
+                      </m:ctrlPr>
+                    </m:sSubPr>
+                    <m:e>
+                      <m:r>
+                        <m:rPr>
+                          <m:sty m:val="p"/>
+                        </m:rPr>
+                        <w:rPr>
+                          <w:rFonts w:ascii="Cambria Math" w:hAnsi="Cambria Math"/>
+                        </w:rPr>
+                        <m:t>y</m:t>
+                      </m:r>
+                      <m:ctrlPr>
+                        <w:rPr>
+                          <w:rFonts w:ascii="Cambria Math" w:hAnsi="Cambria Math"/>
+                        </w:rPr>
+                      </m:ctrlPr>
+                    </m:e>
+                    <m:sub>
+                      <m:r>
+                        <w:rPr>
+                          <w:rFonts w:ascii="Cambria Math" w:hAnsi="Cambria Math"/>
+                        </w:rPr>
+                        <m:t>12</m:t>
+                      </m:r>
+                    </m:sub>
+                  </m:sSub>
+                </m:num>
+                <m:den>
+                  <m:sSub>
+                    <m:sSubPr>
+                      <m:ctrlPr>
+                        <w:rPr>
+                          <w:rFonts w:ascii="Cambria Math" w:hAnsi="Cambria Math"/>
+                          <w:i/>
+                        </w:rPr>
+                      </m:ctrlPr>
+                    </m:sSubPr>
+                    <m:e>
+                      <m:r>
+                        <m:rPr>
+                          <m:sty m:val="p"/>
+                        </m:rPr>
+                        <w:rPr>
+                          <w:rFonts w:ascii="Cambria Math" w:hAnsi="Cambria Math"/>
+                        </w:rPr>
+                        <m:t>y</m:t>
+                      </m:r>
+                      <m:ctrlPr>
+                        <w:rPr>
+                          <w:rFonts w:ascii="Cambria Math" w:hAnsi="Cambria Math"/>
+                        </w:rPr>
+                      </m:ctrlPr>
+                    </m:e>
+                    <m:sub>
+                      <m:r>
+                        <w:rPr>
+                          <w:rFonts w:ascii="Cambria Math" w:hAnsi="Cambria Math"/>
+                        </w:rPr>
+                        <m:t>21</m:t>
+                      </m:r>
+                    </m:sub>
+                  </m:sSub>
+                </m:den>
+              </m:f>
+            </m:e>
+          </m:d>
+          <m:d>
+            <m:dPr>
+              <m:ctrlPr>
+                <w:rPr>
+                  <w:rFonts w:ascii="Cambria Math" w:hAnsi="Cambria Math"/>
+                </w:rPr>
+              </m:ctrlPr>
+            </m:dPr>
+            <m:e>
+              <m:r>
+                <w:rPr>
+                  <w:rFonts w:ascii="Cambria Math" w:hAnsi="Cambria Math"/>
+                </w:rPr>
+                <m:t>k+</m:t>
+              </m:r>
+              <m:rad>
+                <m:radPr>
+                  <m:degHide m:val="1"/>
+                  <m:ctrlPr>
+                    <w:rPr>
+                      <w:rFonts w:ascii="Cambria Math" w:hAnsi="Cambria Math"/>
+                    </w:rPr>
+                  </m:ctrlPr>
+                </m:radPr>
+                <m:deg>
+                  <m:ctrlPr>
+                    <w:rPr>
+                      <w:rFonts w:ascii="Cambria Math" w:hAnsi="Cambria Math"/>
+                      <w:i/>
+                    </w:rPr>
+                  </m:ctrlPr>
+                </m:deg>
+                <m:e>
+                  <m:sSup>
+                    <m:sSupPr>
+                      <m:ctrlPr>
+                        <w:rPr>
+                          <w:rFonts w:ascii="Cambria Math" w:hAnsi="Cambria Math"/>
+                          <w:i/>
+                        </w:rPr>
+                      </m:ctrlPr>
+                    </m:sSupPr>
+                    <m:e>
+                      <m:r>
+                        <w:rPr>
+                          <w:rFonts w:ascii="Cambria Math" w:hAnsi="Cambria Math"/>
+                        </w:rPr>
+                        <m:t>k</m:t>
+                      </m:r>
+                      <m:ctrlPr>
+                        <w:rPr>
+                          <w:rFonts w:ascii="Cambria Math" w:hAnsi="Cambria Math"/>
+                        </w:rPr>
+                      </m:ctrlPr>
+                    </m:e>
+                    <m:sup>
+                      <m:r>
+                        <w:rPr>
+                          <w:rFonts w:ascii="Cambria Math" w:hAnsi="Cambria Math"/>
+                        </w:rPr>
+                        <m:t>2</m:t>
+                      </m:r>
+                    </m:sup>
+                  </m:sSup>
+                  <m:r>
+                    <w:rPr>
+                      <w:rFonts w:ascii="Cambria Math" w:hAnsi="Cambria Math"/>
+                    </w:rPr>
+                    <m:t> - 1</m:t>
+                  </m:r>
+                </m:e>
+              </m:rad>
+              <m:ctrlPr>
+                <w:rPr>
+                  <w:rFonts w:ascii="Cambria Math" w:hAnsi="Cambria Math"/>
+                  <w:i/>
+                </w:rPr>
+              </m:ctrlPr>
+            </m:e>
+          </m:d>
+          <m:r>
+            <w:rPr>
+              <w:rFonts w:ascii="Cambria Math" w:hAnsi="Cambria Math"/>
+            </w:rPr>
+            <m:t>+</m:t>
+          </m:r>
+          <m:f>
+            <m:fPr>
+              <m:ctrlPr>
+                <w:rPr>
+                  <w:rFonts w:ascii="Cambria Math" w:hAnsi="Cambria Math"/>
+                </w:rPr>
+              </m:ctrlPr>
+            </m:fPr>
+            <m:num>
+              <m:sSub>
+                <m:sSubPr>
+                  <m:ctrlPr>
+                    <w:rPr>
+                      <w:rFonts w:ascii="Cambria Math" w:hAnsi="Cambria Math"/>
+                      <w:i/>
+                    </w:rPr>
+                  </m:ctrlPr>
+                </m:sSubPr>
+                <m:e>
+                  <m:r>
+                    <w:rPr>
+                      <w:rFonts w:ascii="Cambria Math" w:hAnsi="Cambria Math"/>
+                    </w:rPr>
+                    <m:t>g</m:t>
+                  </m:r>
+                  <m:ctrlPr>
+                    <w:rPr>
+                      <w:rFonts w:ascii="Cambria Math" w:hAnsi="Cambria Math"/>
+                    </w:rPr>
+                  </m:ctrlPr>
+                </m:e>
+                <m:sub>
+                  <m:r>
+                    <w:rPr>
+                      <w:rFonts w:ascii="Cambria Math" w:hAnsi="Cambria Math"/>
+                    </w:rPr>
+                    <m:t>22</m:t>
+                  </m:r>
+                </m:sub>
+              </m:sSub>
+            </m:num>
+            <m:den>
+              <m:sSub>
+                <m:sSubPr>
+                  <m:ctrlPr>
+                    <w:rPr>
+                      <w:rFonts w:ascii="Cambria Math" w:hAnsi="Cambria Math"/>
+                      <w:i/>
+                    </w:rPr>
+                  </m:ctrlPr>
+                </m:sSubPr>
+                <m:e>
+                  <m:r>
+                    <w:rPr>
+                      <w:rFonts w:ascii="Cambria Math" w:hAnsi="Cambria Math"/>
+                    </w:rPr>
+                    <m:t>G</m:t>
+                  </m:r>
+                  <m:ctrlPr>
+                    <w:rPr>
+                      <w:rFonts w:ascii="Cambria Math" w:hAnsi="Cambria Math"/>
+                    </w:rPr>
+                  </m:ctrlPr>
+                </m:e>
+                <m:sub>
+                  <m:r>
+                    <w:rPr>
+                      <w:rFonts w:ascii="Cambria Math" w:hAnsi="Cambria Math"/>
+                    </w:rPr>
+                    <m:t>s</m:t>
+                  </m:r>
+                </m:sub>
+              </m:sSub>
+              <m:sSup>
+                <m:sSupPr>
+                  <m:ctrlPr>
+                    <w:rPr>
+                      <w:rFonts w:ascii="Cambria Math" w:hAnsi="Cambria Math"/>
+                      <w:i/>
+                    </w:rPr>
+                  </m:ctrlPr>
+                </m:sSupPr>
+                <m:e>
+                  <m:d>
+                    <m:dPr>
+                      <m:begChr m:val="|"/>
+                      <m:endChr m:val="|"/>
+                      <m:ctrlPr>
+                        <w:rPr>
+                          <w:rFonts w:ascii="Cambria Math" w:hAnsi="Cambria Math"/>
+                        </w:rPr>
+                      </m:ctrlPr>
+                    </m:dPr>
+                    <m:e>
+                      <m:sSub>
+                        <m:sSubPr>
+                          <m:ctrlPr>
+                            <w:rPr>
+                              <w:rFonts w:ascii="Cambria Math" w:hAnsi="Cambria Math"/>
+                              <w:i/>
+                            </w:rPr>
+                          </m:ctrlPr>
+                        </m:sSubPr>
+                        <m:e>
+                          <m:r>
+                            <w:rPr>
+                              <w:rFonts w:ascii="Cambria Math" w:hAnsi="Cambria Math"/>
+                            </w:rPr>
+                            <m:t>y</m:t>
+                          </m:r>
+                          <m:ctrlPr>
+                            <w:rPr>
+                              <w:rFonts w:ascii="Cambria Math" w:hAnsi="Cambria Math"/>
+                            </w:rPr>
+                          </m:ctrlPr>
+                        </m:e>
+                        <m:sub>
+                          <m:r>
+                            <w:rPr>
+                              <w:rFonts w:ascii="Cambria Math" w:hAnsi="Cambria Math"/>
+                            </w:rPr>
+                            <m:t>21</m:t>
+                          </m:r>
+                        </m:sub>
+                      </m:sSub>
+                      <m:ctrlPr>
+                        <w:rPr>
+                          <w:rFonts w:ascii="Cambria Math" w:hAnsi="Cambria Math"/>
+                          <w:i/>
+                        </w:rPr>
+                      </m:ctrlPr>
+                    </m:e>
+                  </m:d>
+                </m:e>
+                <m:sup>
+                  <m:r>
+                    <w:rPr>
+                      <w:rFonts w:ascii="Cambria Math" w:hAnsi="Cambria Math"/>
+                    </w:rPr>
+                    <m:t>2</m:t>
+                  </m:r>
+                </m:sup>
+              </m:sSup>
+            </m:den>
+          </m:f>
+          <m:d>
+            <m:dPr>
+              <m:ctrlPr>
+                <w:rPr>
+                  <w:rFonts w:ascii="Cambria Math" w:hAnsi="Cambria Math"/>
+                  <w:i/>
+                </w:rPr>
+              </m:ctrlPr>
+            </m:dPr>
+            <m:e>
+              <m:sSubSup>
+                <m:sSubSupPr>
+                  <m:ctrlPr>
+                    <w:rPr>
+                      <w:rFonts w:ascii="Cambria Math" w:hAnsi="Cambria Math"/>
+                      <w:i/>
+                    </w:rPr>
+                  </m:ctrlPr>
+                </m:sSubSupPr>
+                <m:e>
+                  <m:r>
+                    <w:rPr>
+                      <w:rFonts w:ascii="Cambria Math" w:hAnsi="Cambria Math"/>
+                    </w:rPr>
+                    <m:t>G</m:t>
+                  </m:r>
+                </m:e>
+                <m:sub>
+                  <m:r>
+                    <w:rPr>
+                      <w:rFonts w:ascii="Cambria Math" w:hAnsi="Cambria Math"/>
+                    </w:rPr>
+                    <m:t>S</m:t>
+                  </m:r>
+                </m:sub>
+                <m:sup>
+                  <m:r>
+                    <w:rPr>
+                      <w:rFonts w:ascii="Cambria Math" w:hAnsi="Cambria Math"/>
+                    </w:rPr>
+                    <m:t>2</m:t>
+                  </m:r>
+                </m:sup>
+              </m:sSubSup>
+              <m:r>
+                <w:rPr>
+                  <w:rFonts w:ascii="Cambria Math" w:hAnsi="Cambria Math"/>
+                </w:rPr>
+                <m:t>+</m:t>
+              </m:r>
+              <m:f>
+                <m:fPr>
+                  <m:ctrlPr>
+                    <w:rPr>
+                      <w:rFonts w:ascii="Cambria Math" w:hAnsi="Cambria Math"/>
+                    </w:rPr>
+                  </m:ctrlPr>
+                </m:fPr>
+                <m:num>
+                  <m:sSup>
+                    <m:sSupPr>
+                      <m:ctrlPr>
+                        <w:rPr>
+                          <w:rFonts w:ascii="Cambria Math" w:hAnsi="Cambria Math"/>
+                          <w:i/>
+                        </w:rPr>
+                      </m:ctrlPr>
+                    </m:sSupPr>
+                    <m:e>
+                      <m:d>
+                        <m:dPr>
+                          <m:begChr m:val="|"/>
+                          <m:endChr m:val="|"/>
+                          <m:ctrlPr>
+                            <w:rPr>
+                              <w:rFonts w:ascii="Cambria Math" w:hAnsi="Cambria Math"/>
+                              <w:i/>
+                            </w:rPr>
+                          </m:ctrlPr>
+                        </m:dPr>
+                        <m:e>
+                          <m:sSub>
+                            <m:sSubPr>
+                              <m:ctrlPr>
+                                <w:rPr>
+                                  <w:rFonts w:ascii="Cambria Math" w:hAnsi="Cambria Math"/>
+                                  <w:i/>
+                                </w:rPr>
+                              </m:ctrlPr>
+                            </m:sSubPr>
+                            <m:e>
+                              <m:r>
+                                <w:rPr>
+                                  <w:rFonts w:ascii="Cambria Math" w:hAnsi="Cambria Math"/>
+                                </w:rPr>
+                                <m:t>y</m:t>
+                              </m:r>
+                            </m:e>
+                            <m:sub>
+                              <m:r>
+                                <w:rPr>
+                                  <w:rFonts w:ascii="Cambria Math" w:hAnsi="Cambria Math"/>
+                                </w:rPr>
+                                <m:t>12</m:t>
+                              </m:r>
+                            </m:sub>
+                          </m:sSub>
+                          <m:sSub>
+                            <m:sSubPr>
+                              <m:ctrlPr>
+                                <w:rPr>
+                                  <w:rFonts w:ascii="Cambria Math" w:hAnsi="Cambria Math"/>
+                                  <w:i/>
+                                </w:rPr>
+                              </m:ctrlPr>
+                            </m:sSubPr>
+                            <m:e>
+                              <m:r>
+                                <w:rPr>
+                                  <w:rFonts w:ascii="Cambria Math" w:hAnsi="Cambria Math"/>
+                                </w:rPr>
+                                <m:t>y</m:t>
+                              </m:r>
+                            </m:e>
+                            <m:sub>
+                              <m:r>
+                                <w:rPr>
+                                  <w:rFonts w:ascii="Cambria Math" w:hAnsi="Cambria Math"/>
+                                </w:rPr>
+                                <m:t>21</m:t>
+                              </m:r>
+                            </m:sub>
+                          </m:sSub>
+                        </m:e>
+                      </m:d>
+                    </m:e>
+                    <m:sup>
+                      <m:r>
+                        <w:rPr>
+                          <w:rFonts w:ascii="Cambria Math" w:hAnsi="Cambria Math"/>
+                        </w:rPr>
+                        <m:t>2</m:t>
+                      </m:r>
+                    </m:sup>
+                  </m:sSup>
+                  <m:ctrlPr>
+                    <w:rPr>
+                      <w:rFonts w:ascii="Cambria Math" w:hAnsi="Cambria Math"/>
+                      <w:i/>
+                    </w:rPr>
+                  </m:ctrlPr>
+                </m:num>
+                <m:den>
+                  <m:r>
+                    <w:rPr>
+                      <w:rFonts w:ascii="Cambria Math" w:hAnsi="Cambria Math"/>
+                    </w:rPr>
+                    <m:t>4</m:t>
+                  </m:r>
+                  <m:sSubSup>
+                    <m:sSubSupPr>
+                      <m:ctrlPr>
+                        <w:rPr>
+                          <w:rFonts w:ascii="Cambria Math" w:hAnsi="Cambria Math"/>
+                          <w:i/>
+                        </w:rPr>
+                      </m:ctrlPr>
+                    </m:sSubSupPr>
+                    <m:e>
+                      <m:r>
+                        <w:rPr>
+                          <w:rFonts w:ascii="Cambria Math" w:hAnsi="Cambria Math"/>
+                        </w:rPr>
+                        <m:t>g</m:t>
+                      </m:r>
+                    </m:e>
+                    <m:sub>
+                      <m:r>
+                        <w:rPr>
+                          <w:rFonts w:ascii="Cambria Math" w:hAnsi="Cambria Math"/>
+                        </w:rPr>
+                        <m:t>22</m:t>
+                      </m:r>
+                    </m:sub>
+                    <m:sup>
+                      <m:r>
+                        <w:rPr>
+                          <w:rFonts w:ascii="Cambria Math" w:hAnsi="Cambria Math"/>
+                        </w:rPr>
+                        <m:t>2</m:t>
+                      </m:r>
+                    </m:sup>
+                  </m:sSubSup>
+                  <m:ctrlPr>
+                    <w:rPr>
+                      <w:rFonts w:ascii="Cambria Math" w:hAnsi="Cambria Math"/>
+                      <w:i/>
+                    </w:rPr>
+                  </m:ctrlPr>
+                </m:den>
+              </m:f>
+              <m:d>
+                <m:dPr>
+                  <m:ctrlPr>
+                    <w:rPr>
+                      <w:rFonts w:ascii="Cambria Math" w:hAnsi="Cambria Math"/>
+                      <w:i/>
+                    </w:rPr>
+                  </m:ctrlPr>
+                </m:dPr>
+                <m:e>
+                  <m:sSup>
+                    <m:sSupPr>
+                      <m:ctrlPr>
+                        <w:rPr>
+                          <w:rFonts w:ascii="Cambria Math" w:hAnsi="Cambria Math"/>
+                          <w:i/>
+                        </w:rPr>
+                      </m:ctrlPr>
+                    </m:sSupPr>
+                    <m:e>
+                      <m:r>
+                        <w:rPr>
+                          <w:rFonts w:ascii="Cambria Math" w:hAnsi="Cambria Math"/>
+                        </w:rPr>
+                        <m:t>k</m:t>
+                      </m:r>
+                    </m:e>
+                    <m:sup>
+                      <m:r>
+                        <w:rPr>
+                          <w:rFonts w:ascii="Cambria Math" w:hAnsi="Cambria Math"/>
+                        </w:rPr>
+                        <m:t>2</m:t>
+                      </m:r>
+                    </m:sup>
+                  </m:sSup>
+                  <m:r>
+                    <w:rPr>
+                      <w:rFonts w:ascii="Cambria Math" w:hAnsi="Cambria Math"/>
+                    </w:rPr>
+                    <m:t>-1</m:t>
+                  </m:r>
+                </m:e>
+              </m:d>
+              <m:r>
+                <w:rPr>
+                  <w:rFonts w:ascii="Cambria Math" w:hAnsi="Cambria Math"/>
+                </w:rPr>
+                <m:t>-2*</m:t>
+              </m:r>
+              <m:sSub>
+                <m:sSubPr>
+                  <m:ctrlPr>
+                    <w:rPr>
+                      <w:rFonts w:ascii="Cambria Math" w:hAnsi="Cambria Math"/>
+                      <w:i/>
+                    </w:rPr>
+                  </m:ctrlPr>
+                </m:sSubPr>
+                <m:e>
+                  <m:r>
+                    <w:rPr>
+                      <w:rFonts w:ascii="Cambria Math" w:hAnsi="Cambria Math"/>
+                    </w:rPr>
+                    <m:t>G</m:t>
+                  </m:r>
+                </m:e>
+                <m:sub>
+                  <m:r>
+                    <w:rPr>
+                      <w:rFonts w:ascii="Cambria Math" w:hAnsi="Cambria Math"/>
+                    </w:rPr>
+                    <m:t>S</m:t>
+                  </m:r>
+                </m:sub>
+              </m:sSub>
+              <m:r>
+                <w:rPr>
+                  <w:rFonts w:ascii="Cambria Math" w:hAnsi="Cambria Math"/>
+                </w:rPr>
+                <m:t>*</m:t>
+              </m:r>
+              <m:f>
+                <m:fPr>
+                  <m:ctrlPr>
+                    <w:rPr>
+                      <w:rFonts w:ascii="Cambria Math" w:hAnsi="Cambria Math"/>
+                    </w:rPr>
+                  </m:ctrlPr>
+                </m:fPr>
+                <m:num>
+                  <m:sSub>
+                    <m:sSubPr>
+                      <m:ctrlPr>
+                        <w:rPr>
+                          <w:rFonts w:ascii="Cambria Math" w:hAnsi="Cambria Math"/>
+                          <w:i/>
+                        </w:rPr>
+                      </m:ctrlPr>
+                    </m:sSubPr>
+                    <m:e>
+                      <m:r>
+                        <w:rPr>
+                          <w:rFonts w:ascii="Cambria Math" w:hAnsi="Cambria Math"/>
+                        </w:rPr>
+                        <m:t>|</m:t>
+                      </m:r>
+                      <m:r>
+                        <w:rPr>
+                          <w:rFonts w:ascii="Cambria Math" w:hAnsi="Cambria Math"/>
+                        </w:rPr>
+                        <m:t>y</m:t>
+                      </m:r>
+                    </m:e>
+                    <m:sub>
+                      <m:r>
+                        <w:rPr>
+                          <w:rFonts w:ascii="Cambria Math" w:hAnsi="Cambria Math"/>
+                        </w:rPr>
+                        <m:t>12</m:t>
+                      </m:r>
+                    </m:sub>
+                  </m:sSub>
+                  <m:sSub>
+                    <m:sSubPr>
+                      <m:ctrlPr>
+                        <w:rPr>
+                          <w:rFonts w:ascii="Cambria Math" w:hAnsi="Cambria Math"/>
+                          <w:i/>
+                        </w:rPr>
+                      </m:ctrlPr>
+                    </m:sSubPr>
+                    <m:e>
+                      <m:r>
+                        <w:rPr>
+                          <w:rFonts w:ascii="Cambria Math" w:hAnsi="Cambria Math"/>
+                        </w:rPr>
+                        <m:t>y</m:t>
+                      </m:r>
+                    </m:e>
+                    <m:sub>
+                      <m:r>
+                        <w:rPr>
+                          <w:rFonts w:ascii="Cambria Math" w:hAnsi="Cambria Math"/>
+                        </w:rPr>
+                        <m:t>21</m:t>
+                      </m:r>
+                    </m:sub>
+                  </m:sSub>
+                  <m:r>
+                    <w:rPr>
+                      <w:rFonts w:ascii="Cambria Math" w:hAnsi="Cambria Math"/>
+                    </w:rPr>
+                    <m:t>|</m:t>
+                  </m:r>
+                  <m:ctrlPr>
+                    <w:rPr>
+                      <w:rFonts w:ascii="Cambria Math" w:hAnsi="Cambria Math"/>
+                      <w:i/>
+                    </w:rPr>
+                  </m:ctrlPr>
+                </m:num>
+                <m:den>
+                  <m:r>
+                    <w:rPr>
+                      <w:rFonts w:ascii="Cambria Math" w:hAnsi="Cambria Math"/>
+                    </w:rPr>
+                    <m:t>2</m:t>
+                  </m:r>
+                  <m:sSub>
+                    <m:sSubPr>
+                      <m:ctrlPr>
+                        <w:rPr>
+                          <w:rFonts w:ascii="Cambria Math" w:hAnsi="Cambria Math"/>
+                          <w:i/>
+                        </w:rPr>
+                      </m:ctrlPr>
+                    </m:sSubPr>
+                    <m:e>
+                      <m:r>
+                        <w:rPr>
+                          <w:rFonts w:ascii="Cambria Math" w:hAnsi="Cambria Math"/>
+                        </w:rPr>
+                        <m:t>g</m:t>
+                      </m:r>
+                    </m:e>
+                    <m:sub>
+                      <m:r>
+                        <w:rPr>
+                          <w:rFonts w:ascii="Cambria Math" w:hAnsi="Cambria Math"/>
+                        </w:rPr>
+                        <m:t>22</m:t>
+                      </m:r>
+                    </m:sub>
+                  </m:sSub>
+                  <m:ctrlPr>
+                    <w:rPr>
+                      <w:rFonts w:ascii="Cambria Math" w:hAnsi="Cambria Math"/>
+                      <w:i/>
+                    </w:rPr>
+                  </m:ctrlPr>
+                </m:den>
+              </m:f>
+              <m:rad>
+                <m:radPr>
+                  <m:degHide m:val="1"/>
+                  <m:ctrlPr>
+                    <w:rPr>
+                      <w:rFonts w:ascii="Cambria Math" w:hAnsi="Cambria Math"/>
+                    </w:rPr>
+                  </m:ctrlPr>
+                </m:radPr>
+                <m:deg>
+                  <m:ctrlPr>
+                    <w:rPr>
+                      <w:rFonts w:ascii="Cambria Math" w:hAnsi="Cambria Math"/>
+                      <w:i/>
+                    </w:rPr>
+                  </m:ctrlPr>
+                </m:deg>
+                <m:e>
+                  <m:sSup>
+                    <m:sSupPr>
+                      <m:ctrlPr>
+                        <w:rPr>
+                          <w:rFonts w:ascii="Cambria Math" w:hAnsi="Cambria Math"/>
+                          <w:i/>
+                        </w:rPr>
+                      </m:ctrlPr>
+                    </m:sSupPr>
+                    <m:e>
+                      <m:r>
+                        <w:rPr>
+                          <w:rFonts w:ascii="Cambria Math" w:hAnsi="Cambria Math"/>
+                        </w:rPr>
+                        <m:t>k</m:t>
+                      </m:r>
+                    </m:e>
+                    <m:sup>
+                      <m:r>
+                        <w:rPr>
+                          <w:rFonts w:ascii="Cambria Math" w:hAnsi="Cambria Math"/>
+                        </w:rPr>
+                        <m:t>2</m:t>
+                      </m:r>
+                    </m:sup>
+                  </m:sSup>
+                  <m:r>
+                    <w:rPr>
+                      <w:rFonts w:ascii="Cambria Math" w:hAnsi="Cambria Math"/>
+                    </w:rPr>
+                    <m:t>-1</m:t>
+                  </m:r>
+                </m:e>
+              </m:rad>
+              <m:r>
+                <w:rPr>
+                  <w:rFonts w:ascii="Cambria Math" w:hAnsi="Cambria Math"/>
+                </w:rPr>
+                <m:t>+</m:t>
+              </m:r>
+              <m:sSubSup>
+                <m:sSubSupPr>
+                  <m:ctrlPr>
+                    <w:rPr>
+                      <w:rFonts w:ascii="Cambria Math" w:hAnsi="Cambria Math"/>
+                      <w:i/>
+                    </w:rPr>
+                  </m:ctrlPr>
+                </m:sSubSupPr>
+                <m:e>
+                  <m:r>
+                    <w:rPr>
+                      <w:rFonts w:ascii="Cambria Math" w:hAnsi="Cambria Math"/>
+                    </w:rPr>
+                    <m:t>B</m:t>
+                  </m:r>
+                </m:e>
+                <m:sub>
+                  <m:r>
+                    <w:rPr>
+                      <w:rFonts w:ascii="Cambria Math" w:hAnsi="Cambria Math"/>
+                    </w:rPr>
+                    <m:t>S</m:t>
+                  </m:r>
+                </m:sub>
+                <m:sup>
+                  <m:r>
+                    <w:rPr>
+                      <w:rFonts w:ascii="Cambria Math" w:hAnsi="Cambria Math"/>
+                    </w:rPr>
+                    <m:t>2</m:t>
+                  </m:r>
+                </m:sup>
+              </m:sSubSup>
+              <m:r>
+                <w:rPr>
+                  <w:rFonts w:ascii="Cambria Math" w:hAnsi="Cambria Math"/>
+                </w:rPr>
+                <m:t>+</m:t>
+              </m:r>
+              <m:d>
+                <m:dPr>
+                  <m:ctrlPr>
+                    <w:rPr>
+                      <w:rFonts w:ascii="Cambria Math" w:hAnsi="Cambria Math"/>
+                      <w:i/>
+                    </w:rPr>
+                  </m:ctrlPr>
+                </m:dPr>
+                <m:e>
+                  <m:sSubSup>
+                    <m:sSubSupPr>
+                      <m:ctrlPr>
+                        <w:rPr>
+                          <w:rFonts w:ascii="Cambria Math" w:hAnsi="Cambria Math"/>
+                          <w:i/>
+                        </w:rPr>
+                      </m:ctrlPr>
+                    </m:sSubSupPr>
+                    <m:e>
+                      <m:r>
+                        <w:rPr>
+                          <w:rFonts w:ascii="Cambria Math" w:hAnsi="Cambria Math"/>
+                        </w:rPr>
+                        <m:t>b</m:t>
+                      </m:r>
+                    </m:e>
+                    <m:sub>
+                      <m:r>
+                        <w:rPr>
+                          <w:rFonts w:ascii="Cambria Math" w:hAnsi="Cambria Math"/>
+                        </w:rPr>
+                        <m:t>11</m:t>
+                      </m:r>
+                    </m:sub>
+                    <m:sup>
+                      <m:r>
+                        <w:rPr>
+                          <w:rFonts w:ascii="Cambria Math" w:hAnsi="Cambria Math"/>
+                        </w:rPr>
+                        <m:t>2</m:t>
+                      </m:r>
+                    </m:sup>
+                  </m:sSubSup>
+                  <m:r>
+                    <w:rPr>
+                      <w:rFonts w:ascii="Cambria Math" w:hAnsi="Cambria Math"/>
+                    </w:rPr>
+                    <m:t>+</m:t>
+                  </m:r>
+                  <m:f>
+                    <m:fPr>
+                      <m:ctrlPr>
+                        <w:rPr>
+                          <w:rFonts w:ascii="Cambria Math" w:hAnsi="Cambria Math"/>
+                        </w:rPr>
+                      </m:ctrlPr>
+                    </m:fPr>
+                    <m:num>
+                      <m:sSup>
+                        <m:sSupPr>
+                          <m:ctrlPr>
+                            <w:rPr>
+                              <w:rFonts w:ascii="Cambria Math" w:hAnsi="Cambria Math"/>
+                              <w:i/>
+                            </w:rPr>
+                          </m:ctrlPr>
+                        </m:sSupPr>
+                        <m:e>
+                          <m:r>
+                            <w:rPr>
+                              <w:rFonts w:ascii="Cambria Math" w:hAnsi="Cambria Math"/>
+                            </w:rPr>
+                            <m:t>Im</m:t>
+                          </m:r>
+                          <m:sSub>
+                            <m:sSubPr>
+                              <m:ctrlPr>
+                                <w:rPr>
+                                  <w:rFonts w:ascii="Cambria Math" w:hAnsi="Cambria Math"/>
+                                  <w:i/>
+                                </w:rPr>
+                              </m:ctrlPr>
+                            </m:sSubPr>
+                            <m:e>
+                              <m:r>
+                                <w:rPr>
+                                  <w:rFonts w:ascii="Cambria Math" w:hAnsi="Cambria Math"/>
+                                </w:rPr>
+                                <m:t>{y</m:t>
+                              </m:r>
+                            </m:e>
+                            <m:sub>
+                              <m:r>
+                                <w:rPr>
+                                  <w:rFonts w:ascii="Cambria Math" w:hAnsi="Cambria Math"/>
+                                </w:rPr>
+                                <m:t>12</m:t>
+                              </m:r>
+                            </m:sub>
+                          </m:sSub>
+                          <m:sSub>
+                            <m:sSubPr>
+                              <m:ctrlPr>
+                                <w:rPr>
+                                  <w:rFonts w:ascii="Cambria Math" w:hAnsi="Cambria Math"/>
+                                  <w:i/>
+                                </w:rPr>
+                              </m:ctrlPr>
+                            </m:sSubPr>
+                            <m:e>
+                              <m:r>
+                                <w:rPr>
+                                  <w:rFonts w:ascii="Cambria Math" w:hAnsi="Cambria Math"/>
+                                </w:rPr>
+                                <m:t>y</m:t>
+                              </m:r>
+                            </m:e>
+                            <m:sub>
+                              <m:r>
+                                <w:rPr>
+                                  <w:rFonts w:ascii="Cambria Math" w:hAnsi="Cambria Math"/>
+                                </w:rPr>
+                                <m:t>21</m:t>
+                              </m:r>
+                            </m:sub>
+                          </m:sSub>
+                          <m:r>
+                            <w:rPr>
+                              <w:rFonts w:ascii="Cambria Math" w:hAnsi="Cambria Math"/>
+                            </w:rPr>
+                            <m:t>}</m:t>
+                          </m:r>
+                        </m:e>
+                        <m:sup>
+                          <m:r>
+                            <w:rPr>
+                              <w:rFonts w:ascii="Cambria Math" w:hAnsi="Cambria Math"/>
+                            </w:rPr>
+                            <m:t>2</m:t>
+                          </m:r>
+                        </m:sup>
+                      </m:sSup>
+                      <m:ctrlPr>
+                        <w:rPr>
+                          <w:rFonts w:ascii="Cambria Math" w:hAnsi="Cambria Math"/>
+                          <w:i/>
+                        </w:rPr>
+                      </m:ctrlPr>
+                    </m:num>
+                    <m:den>
+                      <m:r>
+                        <w:rPr>
+                          <w:rFonts w:ascii="Cambria Math" w:hAnsi="Cambria Math"/>
+                        </w:rPr>
+                        <m:t>4</m:t>
+                      </m:r>
+                      <m:sSubSup>
+                        <m:sSubSupPr>
+                          <m:ctrlPr>
+                            <w:rPr>
+                              <w:rFonts w:ascii="Cambria Math" w:hAnsi="Cambria Math"/>
+                              <w:i/>
+                            </w:rPr>
+                          </m:ctrlPr>
+                        </m:sSubSupPr>
+                        <m:e>
+                          <m:r>
+                            <w:rPr>
+                              <w:rFonts w:ascii="Cambria Math" w:hAnsi="Cambria Math"/>
+                            </w:rPr>
+                            <m:t>g</m:t>
+                          </m:r>
+                        </m:e>
+                        <m:sub>
+                          <m:r>
+                            <w:rPr>
+                              <w:rFonts w:ascii="Cambria Math" w:hAnsi="Cambria Math"/>
+                            </w:rPr>
+                            <m:t>22</m:t>
+                          </m:r>
+                        </m:sub>
+                        <m:sup>
+                          <m:r>
+                            <w:rPr>
+                              <w:rFonts w:ascii="Cambria Math" w:hAnsi="Cambria Math"/>
+                            </w:rPr>
+                            <m:t>2</m:t>
+                          </m:r>
+                        </m:sup>
+                      </m:sSubSup>
+                      <m:ctrlPr>
+                        <w:rPr>
+                          <w:rFonts w:ascii="Cambria Math" w:hAnsi="Cambria Math"/>
+                          <w:i/>
+                        </w:rPr>
+                      </m:ctrlPr>
+                    </m:den>
+                  </m:f>
+                  <m:r>
+                    <w:rPr>
+                      <w:rFonts w:ascii="Cambria Math" w:hAnsi="Cambria Math"/>
+                    </w:rPr>
+                    <m:t>-2</m:t>
+                  </m:r>
+                  <m:sSub>
+                    <m:sSubPr>
+                      <m:ctrlPr>
+                        <w:rPr>
+                          <w:rFonts w:ascii="Cambria Math" w:hAnsi="Cambria Math"/>
+                          <w:i/>
+                        </w:rPr>
+                      </m:ctrlPr>
+                    </m:sSubPr>
+                    <m:e>
+                      <m:r>
+                        <w:rPr>
+                          <w:rFonts w:ascii="Cambria Math" w:hAnsi="Cambria Math"/>
+                        </w:rPr>
+                        <m:t>b</m:t>
+                      </m:r>
+                    </m:e>
+                    <m:sub>
+                      <m:r>
+                        <w:rPr>
+                          <w:rFonts w:ascii="Cambria Math" w:hAnsi="Cambria Math"/>
+                        </w:rPr>
+                        <m:t>11</m:t>
+                      </m:r>
+                    </m:sub>
+                  </m:sSub>
+                  <m:r>
+                    <w:rPr>
+                      <w:rFonts w:ascii="Cambria Math" w:hAnsi="Cambria Math"/>
+                    </w:rPr>
+                    <m:t>*</m:t>
+                  </m:r>
+                  <m:f>
+                    <m:fPr>
+                      <m:ctrlPr>
+                        <w:rPr>
+                          <w:rFonts w:ascii="Cambria Math" w:hAnsi="Cambria Math"/>
+                        </w:rPr>
+                      </m:ctrlPr>
+                    </m:fPr>
+                    <m:num>
+                      <m:r>
+                        <w:rPr>
+                          <w:rFonts w:ascii="Cambria Math" w:hAnsi="Cambria Math"/>
+                        </w:rPr>
+                        <m:t>Im</m:t>
+                      </m:r>
+                      <m:sSub>
+                        <m:sSubPr>
+                          <m:ctrlPr>
+                            <w:rPr>
+                              <w:rFonts w:ascii="Cambria Math" w:hAnsi="Cambria Math"/>
+                              <w:i/>
+                            </w:rPr>
+                          </m:ctrlPr>
+                        </m:sSubPr>
+                        <m:e>
+                          <m:r>
+                            <w:rPr>
+                              <w:rFonts w:ascii="Cambria Math" w:hAnsi="Cambria Math"/>
+                            </w:rPr>
+                            <m:t>{y</m:t>
+                          </m:r>
+                        </m:e>
+                        <m:sub>
+                          <m:r>
+                            <w:rPr>
+                              <w:rFonts w:ascii="Cambria Math" w:hAnsi="Cambria Math"/>
+                            </w:rPr>
+                            <m:t>12</m:t>
+                          </m:r>
+                        </m:sub>
+                      </m:sSub>
+                      <m:sSub>
+                        <m:sSubPr>
+                          <m:ctrlPr>
+                            <w:rPr>
+                              <w:rFonts w:ascii="Cambria Math" w:hAnsi="Cambria Math"/>
+                              <w:i/>
+                            </w:rPr>
+                          </m:ctrlPr>
+                        </m:sSubPr>
+                        <m:e>
+                          <m:r>
+                            <w:rPr>
+                              <w:rFonts w:ascii="Cambria Math" w:hAnsi="Cambria Math"/>
+                            </w:rPr>
+                            <m:t>y</m:t>
+                          </m:r>
+                        </m:e>
+                        <m:sub>
+                          <m:r>
+                            <w:rPr>
+                              <w:rFonts w:ascii="Cambria Math" w:hAnsi="Cambria Math"/>
+                            </w:rPr>
+                            <m:t>21</m:t>
+                          </m:r>
+                        </m:sub>
+                      </m:sSub>
+                      <m:r>
+                        <w:rPr>
+                          <w:rFonts w:ascii="Cambria Math" w:hAnsi="Cambria Math"/>
+                        </w:rPr>
+                        <m:t>}</m:t>
+                      </m:r>
+                      <m:ctrlPr>
+                        <w:rPr>
+                          <w:rFonts w:ascii="Cambria Math" w:hAnsi="Cambria Math"/>
+                          <w:i/>
+                        </w:rPr>
+                      </m:ctrlPr>
+                    </m:num>
+                    <m:den>
+                      <m:r>
+                        <w:rPr>
+                          <w:rFonts w:ascii="Cambria Math" w:hAnsi="Cambria Math"/>
+                        </w:rPr>
+                        <m:t>2</m:t>
+                      </m:r>
+                      <m:sSub>
+                        <m:sSubPr>
+                          <m:ctrlPr>
+                            <w:rPr>
+                              <w:rFonts w:ascii="Cambria Math" w:hAnsi="Cambria Math"/>
+                              <w:i/>
+                            </w:rPr>
+                          </m:ctrlPr>
+                        </m:sSubPr>
+                        <m:e>
+                          <m:r>
+                            <w:rPr>
+                              <w:rFonts w:ascii="Cambria Math" w:hAnsi="Cambria Math"/>
+                            </w:rPr>
+                            <m:t>g</m:t>
+                          </m:r>
+                        </m:e>
+                        <m:sub>
+                          <m:r>
+                            <w:rPr>
+                              <w:rFonts w:ascii="Cambria Math" w:hAnsi="Cambria Math"/>
+                            </w:rPr>
+                            <m:t>22</m:t>
+                          </m:r>
+                        </m:sub>
+                      </m:sSub>
+                      <m:ctrlPr>
+                        <w:rPr>
+                          <w:rFonts w:ascii="Cambria Math" w:hAnsi="Cambria Math"/>
+                          <w:i/>
+                        </w:rPr>
+                      </m:ctrlPr>
+                    </m:den>
+                  </m:f>
+                </m:e>
+              </m:d>
+              <m:r>
+                <w:rPr>
+                  <w:rFonts w:ascii="Cambria Math" w:hAnsi="Cambria Math"/>
+                </w:rPr>
+                <m:t>-2</m:t>
+              </m:r>
+              <m:sSub>
+                <m:sSubPr>
+                  <m:ctrlPr>
+                    <w:rPr>
+                      <w:rFonts w:ascii="Cambria Math" w:hAnsi="Cambria Math"/>
+                      <w:i/>
+                    </w:rPr>
+                  </m:ctrlPr>
+                </m:sSubPr>
+                <m:e>
+                  <m:r>
+                    <w:rPr>
+                      <w:rFonts w:ascii="Cambria Math" w:hAnsi="Cambria Math"/>
+                    </w:rPr>
+                    <m:t>B</m:t>
+                  </m:r>
+                </m:e>
+                <m:sub>
+                  <m:r>
+                    <w:rPr>
+                      <w:rFonts w:ascii="Cambria Math" w:hAnsi="Cambria Math"/>
+                    </w:rPr>
+                    <m:t>S</m:t>
+                  </m:r>
+                </m:sub>
+              </m:sSub>
+              <m:d>
+                <m:dPr>
+                  <m:ctrlPr>
+                    <w:rPr>
+                      <w:rFonts w:ascii="Cambria Math" w:hAnsi="Cambria Math"/>
+                      <w:i/>
+                    </w:rPr>
+                  </m:ctrlPr>
+                </m:dPr>
+                <m:e>
+                  <m:r>
+                    <w:rPr>
+                      <w:rFonts w:ascii="Cambria Math" w:hAnsi="Cambria Math"/>
+                    </w:rPr>
+                    <m:t>-</m:t>
+                  </m:r>
+                  <m:sSub>
+                    <m:sSubPr>
+                      <m:ctrlPr>
+                        <w:rPr>
+                          <w:rFonts w:ascii="Cambria Math" w:hAnsi="Cambria Math"/>
+                          <w:i/>
+                        </w:rPr>
+                      </m:ctrlPr>
+                    </m:sSubPr>
+                    <m:e>
+                      <m:r>
+                        <w:rPr>
+                          <w:rFonts w:ascii="Cambria Math" w:hAnsi="Cambria Math"/>
+                        </w:rPr>
+                        <m:t>b</m:t>
+                      </m:r>
+                    </m:e>
+                    <m:sub>
+                      <m:r>
+                        <w:rPr>
+                          <w:rFonts w:ascii="Cambria Math" w:hAnsi="Cambria Math"/>
+                        </w:rPr>
+                        <m:t>11</m:t>
+                      </m:r>
+                    </m:sub>
+                  </m:sSub>
+                  <m:r>
+                    <w:rPr>
+                      <w:rFonts w:ascii="Cambria Math" w:hAnsi="Cambria Math"/>
+                    </w:rPr>
+                    <m:t>+</m:t>
+                  </m:r>
+                  <m:f>
+                    <m:fPr>
+                      <m:ctrlPr>
+                        <w:rPr>
+                          <w:rFonts w:ascii="Cambria Math" w:hAnsi="Cambria Math"/>
+                        </w:rPr>
+                      </m:ctrlPr>
+                    </m:fPr>
+                    <m:num>
+                      <m:r>
+                        <w:rPr>
+                          <w:rFonts w:ascii="Cambria Math" w:hAnsi="Cambria Math"/>
+                        </w:rPr>
+                        <m:t>Im</m:t>
+                      </m:r>
+                      <m:sSub>
+                        <m:sSubPr>
+                          <m:ctrlPr>
+                            <w:rPr>
+                              <w:rFonts w:ascii="Cambria Math" w:hAnsi="Cambria Math"/>
+                              <w:i/>
+                            </w:rPr>
+                          </m:ctrlPr>
+                        </m:sSubPr>
+                        <m:e>
+                          <m:r>
+                            <w:rPr>
+                              <w:rFonts w:ascii="Cambria Math" w:hAnsi="Cambria Math"/>
+                            </w:rPr>
+                            <m:t>{y</m:t>
+                          </m:r>
+                        </m:e>
+                        <m:sub>
+                          <m:r>
+                            <w:rPr>
+                              <w:rFonts w:ascii="Cambria Math" w:hAnsi="Cambria Math"/>
+                            </w:rPr>
+                            <m:t>12</m:t>
+                          </m:r>
+                        </m:sub>
+                      </m:sSub>
+                      <m:sSub>
+                        <m:sSubPr>
+                          <m:ctrlPr>
+                            <w:rPr>
+                              <w:rFonts w:ascii="Cambria Math" w:hAnsi="Cambria Math"/>
+                              <w:i/>
+                            </w:rPr>
+                          </m:ctrlPr>
+                        </m:sSubPr>
+                        <m:e>
+                          <m:r>
+                            <w:rPr>
+                              <w:rFonts w:ascii="Cambria Math" w:hAnsi="Cambria Math"/>
+                            </w:rPr>
+                            <m:t>y</m:t>
+                          </m:r>
+                        </m:e>
+                        <m:sub>
+                          <m:r>
+                            <w:rPr>
+                              <w:rFonts w:ascii="Cambria Math" w:hAnsi="Cambria Math"/>
+                            </w:rPr>
+                            <m:t>21</m:t>
+                          </m:r>
+                        </m:sub>
+                      </m:sSub>
+                      <m:r>
+                        <w:rPr>
+                          <w:rFonts w:ascii="Cambria Math" w:hAnsi="Cambria Math"/>
+                        </w:rPr>
+                        <m:t>}</m:t>
+                      </m:r>
+                      <m:ctrlPr>
+                        <w:rPr>
+                          <w:rFonts w:ascii="Cambria Math" w:hAnsi="Cambria Math"/>
+                          <w:i/>
+                        </w:rPr>
+                      </m:ctrlPr>
+                    </m:num>
+                    <m:den>
+                      <m:r>
+                        <w:rPr>
+                          <w:rFonts w:ascii="Cambria Math" w:hAnsi="Cambria Math"/>
+                        </w:rPr>
+                        <m:t>2</m:t>
+                      </m:r>
+                      <m:sSub>
+                        <m:sSubPr>
+                          <m:ctrlPr>
+                            <w:rPr>
+                              <w:rFonts w:ascii="Cambria Math" w:hAnsi="Cambria Math"/>
+                              <w:i/>
+                            </w:rPr>
+                          </m:ctrlPr>
+                        </m:sSubPr>
+                        <m:e>
+                          <m:r>
+                            <w:rPr>
+                              <w:rFonts w:ascii="Cambria Math" w:hAnsi="Cambria Math"/>
+                            </w:rPr>
+                            <m:t>g</m:t>
+                          </m:r>
+                        </m:e>
+                        <m:sub>
+                          <m:r>
+                            <w:rPr>
+                              <w:rFonts w:ascii="Cambria Math" w:hAnsi="Cambria Math"/>
+                            </w:rPr>
+                            <m:t>22</m:t>
+                          </m:r>
+                        </m:sub>
+                      </m:sSub>
+                      <m:ctrlPr>
+                        <w:rPr>
+                          <w:rFonts w:ascii="Cambria Math" w:hAnsi="Cambria Math"/>
+                          <w:i/>
+                        </w:rPr>
+                      </m:ctrlPr>
+                    </m:den>
+                  </m:f>
+                </m:e>
+              </m:d>
+            </m:e>
+          </m:d>
+        </m:oMath>
+      </m:oMathPara>
+    </w:p>
+    <w:p/>
+    <w:p/>
+    <w:p>
       <w:pPr>
         <w:pStyle w:val="Heading3"/>
       </w:pPr>
@@ -2692,7 +4755,6 @@
         <w:rPr>
           <w:lang w:val="en-GB"/>
         </w:rPr>
-        <w:lastRenderedPageBreak/>
         <w:t xml:space="preserve">5. </w:t>
       </w:r>
       <w:r>
@@ -2759,7 +4821,49 @@
         <w:rPr>
           <w:lang w:val="en-GB"/>
         </w:rPr>
-        <w:t xml:space="preserve">Paper refers to original paper of Rothe and Dalke “Theory of Noisy fourpoles”, which </w:t>
+        <w:t xml:space="preserve">Paper refers to original paper of </w:t>
+      </w:r>
+      <w:proofErr w:type="spellStart"/>
+      <w:r>
+        <w:rPr>
+          <w:lang w:val="en-GB"/>
+        </w:rPr>
+        <w:t>Rothe</w:t>
+      </w:r>
+      <w:proofErr w:type="spellEnd"/>
+      <w:r>
+        <w:rPr>
+          <w:lang w:val="en-GB"/>
+        </w:rPr>
+        <w:t xml:space="preserve"> and </w:t>
+      </w:r>
+      <w:proofErr w:type="spellStart"/>
+      <w:r>
+        <w:rPr>
+          <w:lang w:val="en-GB"/>
+        </w:rPr>
+        <w:t>Dalke</w:t>
+      </w:r>
+      <w:proofErr w:type="spellEnd"/>
+      <w:r>
+        <w:rPr>
+          <w:lang w:val="en-GB"/>
+        </w:rPr>
+        <w:t xml:space="preserve"> “Theory of Noisy </w:t>
+      </w:r>
+      <w:proofErr w:type="spellStart"/>
+      <w:r>
+        <w:rPr>
+          <w:lang w:val="en-GB"/>
+        </w:rPr>
+        <w:t>fourpoles</w:t>
+      </w:r>
+      <w:proofErr w:type="spellEnd"/>
+      <w:r>
+        <w:rPr>
+          <w:lang w:val="en-GB"/>
+        </w:rPr>
+        <w:t xml:space="preserve">”, which </w:t>
       </w:r>
       <w:r>
         <w:rPr>
@@ -2770,10 +4874,7 @@
     </w:p>
     <w:p>
       <w:pPr>
-        <w:numPr>
-          <w:ilvl w:val="0"/>
-          <w:numId w:val="4"/>
-        </w:numPr>
+        <w:ind w:left="720"/>
         <w:rPr>
           <w:lang w:val="en-GB"/>
         </w:rPr>
@@ -2782,6 +4883,7 @@
         <w:rPr>
           <w:noProof/>
         </w:rPr>
+        <w:lastRenderedPageBreak/>
         <w:drawing>
           <wp:inline distT="0" distB="0" distL="0" distR="0" wp14:anchorId="5CC110A0" wp14:editId="640F2317">
             <wp:extent cx="4533900" cy="5067300"/>
@@ -2800,7 +4902,7 @@
                     </pic:cNvPicPr>
                   </pic:nvPicPr>
                   <pic:blipFill>
-                    <a:blip r:embed="rId10">
+                    <a:blip r:embed="rId13">
                       <a:extLst>
                         <a:ext uri="{28A0092B-C50C-407E-A947-70E740481C1C}">
                           <a14:useLocalDpi xmlns:a14="http://schemas.microsoft.com/office/drawing/2010/main" val="0"/>
@@ -2842,6 +4944,57 @@
           <w:lang w:val="en-GB"/>
         </w:rPr>
       </w:pPr>
+      <w:r>
+        <w:rPr>
+          <w:lang w:val="en-GB"/>
+        </w:rPr>
+        <w:t xml:space="preserve"> The Berkeley Lecture slides to understand how we could express the amplifier gain as used in the article (the original paper by </w:t>
+      </w:r>
+      <w:proofErr w:type="spellStart"/>
+      <w:r>
+        <w:rPr>
+          <w:lang w:val="en-GB"/>
+        </w:rPr>
+        <w:t>Linvill</w:t>
+      </w:r>
+      <w:proofErr w:type="spellEnd"/>
+      <w:r>
+        <w:rPr>
+          <w:lang w:val="en-GB"/>
+        </w:rPr>
+        <w:t xml:space="preserve"> and Gibbons could not be found)</w:t>
+      </w:r>
+    </w:p>
+    <w:p>
+      <w:pPr>
+        <w:numPr>
+          <w:ilvl w:val="0"/>
+          <w:numId w:val="4"/>
+        </w:numPr>
+        <w:rPr>
+          <w:lang w:val="en-GB"/>
+        </w:rPr>
+      </w:pPr>
+      <w:r>
+        <w:rPr>
+          <w:lang w:val="en-GB"/>
+        </w:rPr>
+        <w:t xml:space="preserve">The book </w:t>
+      </w:r>
+      <w:r>
+        <w:rPr>
+          <w:i/>
+          <w:iCs/>
+          <w:lang w:val="en-GB"/>
+        </w:rPr>
+        <w:t>Standards On Electron Tubes Methods of Testing</w:t>
+      </w:r>
+      <w:r>
+        <w:rPr>
+          <w:lang w:val="en-GB"/>
+        </w:rPr>
+        <w:t xml:space="preserve"> provided us with a derivation of the noise formula.</w:t>
+      </w:r>
     </w:p>
     <w:p>
       <w:pPr>
@@ -2868,81 +5021,60 @@
         <w:rPr>
           <w:lang w:val="en-GB"/>
         </w:rPr>
+        <w:t>Analysis of the format of the article</w:t>
+      </w:r>
+      <w:r>
+        <w:rPr>
+          <w:lang w:val="en-GB"/>
+        </w:rPr>
+        <w:t>:</w:t>
+      </w:r>
+    </w:p>
+    <w:p>
+      <w:pPr>
+        <w:pStyle w:val="Heading3"/>
+      </w:pPr>
+      <w:r>
+        <w:rPr>
+          <w:lang w:val="en-GB"/>
+        </w:rPr>
+        <w:t>1. I</w:t>
+      </w:r>
+      <w:r>
+        <w:rPr>
+          <w:lang w:val="en-GB"/>
+        </w:rPr>
+        <w:t>s the article written a sufficiently clear language?</w:t>
+      </w:r>
+    </w:p>
+    <w:p/>
+    <w:p>
+      <w:pPr>
+        <w:pStyle w:val="Heading3"/>
+      </w:pPr>
+      <w:r>
+        <w:rPr>
+          <w:lang w:val="en-GB"/>
+        </w:rPr>
+        <w:t xml:space="preserve">2. </w:t>
+      </w:r>
+      <w:r>
+        <w:rPr>
+          <w:lang w:val="en-GB"/>
+        </w:rPr>
+        <w:t xml:space="preserve">Are the graphs sufficiently clear? </w:t>
+      </w:r>
+    </w:p>
+    <w:p/>
+    <w:p>
+      <w:pPr>
+        <w:pStyle w:val="Heading3"/>
+      </w:pPr>
+      <w:r>
+        <w:rPr>
+          <w:lang w:val="en-GB"/>
+        </w:rPr>
         <w:lastRenderedPageBreak/>
-        <w:t>Analysis of the format of the article</w:t>
-      </w:r>
-      <w:r>
-        <w:rPr>
-          <w:lang w:val="en-GB"/>
-        </w:rPr>
-        <w:t>:</w:t>
-      </w:r>
-    </w:p>
-    <w:p>
-      <w:pPr>
-        <w:pStyle w:val="Heading3"/>
-        <w:rPr>
-          <w:lang w:val="nl-BE"/>
-        </w:rPr>
-      </w:pPr>
-      <w:r>
-        <w:rPr>
-          <w:lang w:val="en-GB"/>
-        </w:rPr>
-        <w:t>1. I</w:t>
-      </w:r>
-      <w:r>
-        <w:rPr>
-          <w:lang w:val="en-GB"/>
-        </w:rPr>
-        <w:t>s the article written a sufficiently clear language?</w:t>
-      </w:r>
-    </w:p>
-    <w:p>
-      <w:pPr>
-        <w:rPr>
-          <w:lang w:val="nl-BE"/>
-        </w:rPr>
-      </w:pPr>
-    </w:p>
-    <w:p>
-      <w:pPr>
-        <w:pStyle w:val="Heading3"/>
-        <w:rPr>
-          <w:lang w:val="nl-BE"/>
-        </w:rPr>
-      </w:pPr>
-      <w:r>
-        <w:rPr>
-          <w:lang w:val="en-GB"/>
-        </w:rPr>
-        <w:t xml:space="preserve">2. </w:t>
-      </w:r>
-      <w:r>
-        <w:rPr>
-          <w:lang w:val="en-GB"/>
-        </w:rPr>
-        <w:t xml:space="preserve">Are the graphs sufficiently clear? </w:t>
-      </w:r>
-    </w:p>
-    <w:p>
-      <w:pPr>
-        <w:rPr>
-          <w:lang w:val="nl-BE"/>
-        </w:rPr>
-      </w:pPr>
-    </w:p>
-    <w:p>
-      <w:pPr>
-        <w:pStyle w:val="Heading3"/>
-        <w:rPr>
-          <w:lang w:val="nl-BE"/>
-        </w:rPr>
-      </w:pPr>
-      <w:r>
-        <w:rPr>
-          <w:lang w:val="en-GB"/>
-        </w:rPr>
         <w:t xml:space="preserve">3. </w:t>
       </w:r>
       <w:r>
@@ -2952,13 +5084,7 @@
         <w:t>Do the captions to the figures and tables contain sufficient information in order to understand them (and possibly reconstruct them)?</w:t>
       </w:r>
     </w:p>
-    <w:p>
-      <w:pPr>
-        <w:rPr>
-          <w:lang w:val="nl-BE"/>
-        </w:rPr>
-      </w:pPr>
-    </w:p>
+    <w:p/>
     <w:p>
       <w:pPr>
         <w:pStyle w:val="Heading3"/>
@@ -3019,6 +5145,24 @@
     </w:p>
     <w:p>
       <w:pPr>
+        <w:rPr>
+          <w:b/>
+          <w:bCs/>
+          <w:lang w:val="en-GB"/>
+        </w:rPr>
+      </w:pPr>
+    </w:p>
+    <w:p>
+      <w:pPr>
+        <w:rPr>
+          <w:b/>
+          <w:bCs/>
+          <w:lang w:val="en-GB"/>
+        </w:rPr>
+      </w:pPr>
+    </w:p>
+    <w:p>
+      <w:pPr>
         <w:pStyle w:val="Heading3"/>
         <w:rPr>
           <w:lang w:val="en-GB"/>
@@ -3037,16 +5181,172 @@
           <w:lang w:val="en-GB"/>
         </w:rPr>
       </w:pPr>
-      <w:hyperlink r:id="rId11" w:history="1">
+      <w:hyperlink r:id="rId14" w:history="1">
         <w:r>
           <w:rPr>
             <w:rStyle w:val="Hyperlink"/>
             <w:lang w:val="en-GB"/>
           </w:rPr>
-          <w:t>http://rfic.eecs.berkeley.edu/~niknejad/ee142_fa05lects/pdf/lect4.pdf</w:t>
+          <w:t>http://rfic.eecs.berkeley.edu/~niknejad</w:t>
+        </w:r>
+        <w:r>
+          <w:rPr>
+            <w:rStyle w:val="Hyperlink"/>
+            <w:lang w:val="en-GB"/>
+          </w:rPr>
+          <w:t>/</w:t>
+        </w:r>
+        <w:r>
+          <w:rPr>
+            <w:rStyle w:val="Hyperlink"/>
+            <w:lang w:val="en-GB"/>
+          </w:rPr>
+          <w:t>ee142_fa05lects/pdf/lect4.pdf</w:t>
         </w:r>
       </w:hyperlink>
     </w:p>
+    <w:p>
+      <w:pPr>
+        <w:rPr>
+          <w:lang w:val="en-GB"/>
+        </w:rPr>
+      </w:pPr>
+    </w:p>
+    <w:p>
+      <w:pPr>
+        <w:rPr>
+          <w:lang w:val="en-GB"/>
+        </w:rPr>
+      </w:pPr>
+      <w:hyperlink r:id="rId15" w:history="1">
+        <w:r>
+          <w:rPr>
+            <w:rStyle w:val="Hyperlink"/>
+            <w:lang w:val="en-GB"/>
+          </w:rPr>
+          <w:t>https://archive.org/details/IRE1962IREStandardsOnElectronTubesMethodsOfTesting62IRE7.SI/page/n145</w:t>
+        </w:r>
+      </w:hyperlink>
+    </w:p>
+    <w:p>
+      <w:pPr>
+        <w:rPr>
+          <w:lang w:val="en-GB"/>
+        </w:rPr>
+      </w:pPr>
+    </w:p>
+    <w:sdt>
+      <w:sdtPr>
+        <w:id w:val="-125237214"/>
+        <w:docPartObj>
+          <w:docPartGallery w:val="Bibliographies"/>
+          <w:docPartUnique/>
+        </w:docPartObj>
+      </w:sdtPr>
+      <w:sdtEndPr>
+        <w:rPr>
+          <w:b w:val="0"/>
+          <w:bCs w:val="0"/>
+          <w:sz w:val="24"/>
+          <w:u w:val="none"/>
+        </w:rPr>
+      </w:sdtEndPr>
+      <w:sdtContent>
+        <w:p>
+          <w:pPr>
+            <w:pStyle w:val="Heading1"/>
+          </w:pPr>
+          <w:r>
+            <w:t>Bibliography</w:t>
+          </w:r>
+        </w:p>
+        <w:sdt>
+          <w:sdtPr>
+            <w:id w:val="111145805"/>
+            <w:bibliography/>
+          </w:sdtPr>
+          <w:sdtContent>
+            <w:p>
+              <w:pPr>
+                <w:pStyle w:val="Bibliography"/>
+                <w:ind w:left="720" w:hanging="720"/>
+                <w:rPr>
+                  <w:noProof/>
+                </w:rPr>
+              </w:pPr>
+              <w:r>
+                <w:fldChar w:fldCharType="begin"/>
+              </w:r>
+              <w:r>
+                <w:instrText xml:space="preserve"> BIBLIOGRAPHY </w:instrText>
+              </w:r>
+              <w:r>
+                <w:fldChar w:fldCharType="separate"/>
+              </w:r>
+              <w:r>
+                <w:rPr>
+                  <w:noProof/>
+                </w:rPr>
+                <w:t xml:space="preserve">Niknejad, A. M. (2005). </w:t>
+              </w:r>
+              <w:r>
+                <w:rPr>
+                  <w:i/>
+                  <w:iCs/>
+                  <w:noProof/>
+                </w:rPr>
+                <w:t>Lecture 4.</w:t>
+              </w:r>
+              <w:r>
+                <w:rPr>
+                  <w:noProof/>
+                </w:rPr>
+                <w:t xml:space="preserve"> Retrieved from Berkely University RF &amp; IC: http://rfic.eecs.berkeley.edu/~niknejad/ee142_fa05lects/pdf/lect4.pdf</w:t>
+              </w:r>
+            </w:p>
+            <w:p>
+              <w:pPr>
+                <w:pStyle w:val="Bibliography"/>
+                <w:ind w:left="720" w:hanging="720"/>
+                <w:rPr>
+                  <w:noProof/>
+                </w:rPr>
+              </w:pPr>
+              <w:r>
+                <w:rPr>
+                  <w:noProof/>
+                </w:rPr>
+                <w:t xml:space="preserve">The Institute of Radio Engineers, Inc. (1962). IRE Standards On Electron Tubes Methods Of Testing. </w:t>
+              </w:r>
+              <w:r>
+                <w:rPr>
+                  <w:i/>
+                  <w:iCs/>
+                  <w:noProof/>
+                </w:rPr>
+                <w:t>Institute of Radio Engineers (IRE)</w:t>
+              </w:r>
+              <w:r>
+                <w:rPr>
+                  <w:noProof/>
+                </w:rPr>
+                <w:t>, (p. 160). New York.</w:t>
+              </w:r>
+            </w:p>
+            <w:p>
+              <w:r>
+                <w:rPr>
+                  <w:b/>
+                  <w:bCs/>
+                  <w:noProof/>
+                </w:rPr>
+                <w:fldChar w:fldCharType="end"/>
+              </w:r>
+            </w:p>
+          </w:sdtContent>
+        </w:sdt>
+      </w:sdtContent>
+    </w:sdt>
     <w:p>
       <w:pPr>
         <w:rPr>
@@ -3528,7 +5828,7 @@
   </w:docDefaults>
   <w:latentStyles w:defLockedState="0" w:defUIPriority="0" w:defSemiHidden="0" w:defUnhideWhenUsed="0" w:defQFormat="0" w:count="376">
     <w:lsdException w:name="Normal" w:qFormat="1"/>
-    <w:lsdException w:name="heading 1" w:qFormat="1"/>
+    <w:lsdException w:name="heading 1" w:uiPriority="9" w:qFormat="1"/>
     <w:lsdException w:name="heading 2" w:qFormat="1"/>
     <w:lsdException w:name="heading 3" w:qFormat="1"/>
     <w:lsdException w:name="heading 4" w:semiHidden="1" w:unhideWhenUsed="1" w:qFormat="1"/>
@@ -3542,6 +5842,50 @@
     <w:lsdException w:name="Subtitle" w:qFormat="1"/>
     <w:lsdException w:name="Strong" w:qFormat="1"/>
     <w:lsdException w:name="Emphasis" w:qFormat="1"/>
+    <w:lsdException w:name="Normal Table" w:semiHidden="1" w:unhideWhenUsed="1"/>
+    <w:lsdException w:name="Table Simple 1" w:semiHidden="1" w:unhideWhenUsed="1"/>
+    <w:lsdException w:name="Table Simple 2" w:semiHidden="1" w:unhideWhenUsed="1"/>
+    <w:lsdException w:name="Table Simple 3" w:semiHidden="1" w:unhideWhenUsed="1"/>
+    <w:lsdException w:name="Table Classic 1" w:semiHidden="1" w:unhideWhenUsed="1"/>
+    <w:lsdException w:name="Table Classic 2" w:semiHidden="1" w:unhideWhenUsed="1"/>
+    <w:lsdException w:name="Table Classic 3" w:semiHidden="1" w:unhideWhenUsed="1"/>
+    <w:lsdException w:name="Table Classic 4" w:semiHidden="1" w:unhideWhenUsed="1"/>
+    <w:lsdException w:name="Table Colorful 1" w:semiHidden="1" w:unhideWhenUsed="1"/>
+    <w:lsdException w:name="Table Colorful 2" w:semiHidden="1" w:unhideWhenUsed="1"/>
+    <w:lsdException w:name="Table Colorful 3" w:semiHidden="1" w:unhideWhenUsed="1"/>
+    <w:lsdException w:name="Table Columns 1" w:semiHidden="1" w:unhideWhenUsed="1"/>
+    <w:lsdException w:name="Table Columns 2" w:semiHidden="1" w:unhideWhenUsed="1"/>
+    <w:lsdException w:name="Table Columns 3" w:semiHidden="1" w:unhideWhenUsed="1"/>
+    <w:lsdException w:name="Table Columns 4" w:semiHidden="1" w:unhideWhenUsed="1"/>
+    <w:lsdException w:name="Table Columns 5" w:semiHidden="1" w:unhideWhenUsed="1"/>
+    <w:lsdException w:name="Table Grid 1" w:semiHidden="1" w:unhideWhenUsed="1"/>
+    <w:lsdException w:name="Table Grid 2" w:semiHidden="1" w:unhideWhenUsed="1"/>
+    <w:lsdException w:name="Table Grid 3" w:semiHidden="1" w:unhideWhenUsed="1"/>
+    <w:lsdException w:name="Table Grid 4" w:semiHidden="1" w:unhideWhenUsed="1"/>
+    <w:lsdException w:name="Table Grid 5" w:semiHidden="1" w:unhideWhenUsed="1"/>
+    <w:lsdException w:name="Table Grid 6" w:semiHidden="1" w:unhideWhenUsed="1"/>
+    <w:lsdException w:name="Table Grid 7" w:semiHidden="1" w:unhideWhenUsed="1"/>
+    <w:lsdException w:name="Table Grid 8" w:semiHidden="1" w:unhideWhenUsed="1"/>
+    <w:lsdException w:name="Table List 1" w:semiHidden="1" w:unhideWhenUsed="1"/>
+    <w:lsdException w:name="Table List 2" w:semiHidden="1" w:unhideWhenUsed="1"/>
+    <w:lsdException w:name="Table List 3" w:semiHidden="1" w:unhideWhenUsed="1"/>
+    <w:lsdException w:name="Table List 4" w:semiHidden="1" w:unhideWhenUsed="1"/>
+    <w:lsdException w:name="Table List 5" w:semiHidden="1" w:unhideWhenUsed="1"/>
+    <w:lsdException w:name="Table List 6" w:semiHidden="1" w:unhideWhenUsed="1"/>
+    <w:lsdException w:name="Table List 7" w:semiHidden="1" w:unhideWhenUsed="1"/>
+    <w:lsdException w:name="Table List 8" w:semiHidden="1" w:unhideWhenUsed="1"/>
+    <w:lsdException w:name="Table 3D effects 1" w:semiHidden="1" w:unhideWhenUsed="1"/>
+    <w:lsdException w:name="Table 3D effects 2" w:semiHidden="1" w:unhideWhenUsed="1"/>
+    <w:lsdException w:name="Table 3D effects 3" w:semiHidden="1" w:unhideWhenUsed="1"/>
+    <w:lsdException w:name="Table Contemporary" w:semiHidden="1" w:unhideWhenUsed="1"/>
+    <w:lsdException w:name="Table Elegant" w:semiHidden="1" w:unhideWhenUsed="1"/>
+    <w:lsdException w:name="Table Professional" w:semiHidden="1" w:unhideWhenUsed="1"/>
+    <w:lsdException w:name="Table Subtle 1" w:semiHidden="1" w:unhideWhenUsed="1"/>
+    <w:lsdException w:name="Table Subtle 2" w:semiHidden="1" w:unhideWhenUsed="1"/>
+    <w:lsdException w:name="Table Web 1" w:semiHidden="1" w:unhideWhenUsed="1"/>
+    <w:lsdException w:name="Table Web 2" w:semiHidden="1" w:unhideWhenUsed="1"/>
+    <w:lsdException w:name="Table Web 3" w:semiHidden="1" w:unhideWhenUsed="1"/>
+    <w:lsdException w:name="Table Theme" w:semiHidden="1" w:unhideWhenUsed="1"/>
     <w:lsdException w:name="Placeholder Text" w:semiHidden="1" w:uiPriority="99"/>
     <w:lsdException w:name="No Spacing" w:uiPriority="1" w:qFormat="1"/>
     <w:lsdException w:name="Light Shading" w:uiPriority="60"/>
@@ -3775,6 +6119,8 @@
     <w:name w:val="heading 1"/>
     <w:basedOn w:val="Normal"/>
     <w:next w:val="Normal"/>
+    <w:link w:val="Heading1Char"/>
+    <w:uiPriority w:val="9"/>
     <w:qFormat/>
     <w:pPr>
       <w:keepNext/>
@@ -3827,11 +6173,15 @@
   </w:style>
   <w:style w:type="character" w:default="1" w:styleId="DefaultParagraphFont">
     <w:name w:val="Default Paragraph Font"/>
+    <w:uiPriority w:val="1"/>
     <w:semiHidden/>
+    <w:unhideWhenUsed/>
   </w:style>
   <w:style w:type="table" w:default="1" w:styleId="TableNormal">
     <w:name w:val="Normal Table"/>
+    <w:uiPriority w:val="99"/>
     <w:semiHidden/>
+    <w:unhideWhenUsed/>
     <w:tblPr>
       <w:tblInd w:w="0" w:type="dxa"/>
       <w:tblCellMar>
@@ -3844,7 +6194,9 @@
   </w:style>
   <w:style w:type="numbering" w:default="1" w:styleId="NoList">
     <w:name w:val="No List"/>
+    <w:uiPriority w:val="99"/>
     <w:semiHidden/>
+    <w:unhideWhenUsed/>
   </w:style>
   <w:style w:type="character" w:styleId="Hyperlink">
     <w:name w:val="Hyperlink"/>
@@ -3874,6 +6226,36 @@
     <w:rPr>
       <w:color w:val="605E5C"/>
       <w:shd w:val="clear" w:color="auto" w:fill="E1DFDD"/>
+    </w:rPr>
+  </w:style>
+  <w:style w:type="character" w:customStyle="1" w:styleId="Heading1Char">
+    <w:name w:val="Heading 1 Char"/>
+    <w:basedOn w:val="DefaultParagraphFont"/>
+    <w:link w:val="Heading1"/>
+    <w:uiPriority w:val="9"/>
+    <w:rsid w:val="00BD70DF"/>
+    <w:rPr>
+      <w:b/>
+      <w:bCs/>
+      <w:szCs w:val="24"/>
+      <w:u w:val="single"/>
+    </w:rPr>
+  </w:style>
+  <w:style w:type="paragraph" w:styleId="Bibliography">
+    <w:name w:val="Bibliography"/>
+    <w:basedOn w:val="Normal"/>
+    <w:next w:val="Normal"/>
+    <w:uiPriority w:val="37"/>
+    <w:unhideWhenUsed/>
+    <w:rsid w:val="00BD70DF"/>
+  </w:style>
+  <w:style w:type="character" w:styleId="FollowedHyperlink">
+    <w:name w:val="FollowedHyperlink"/>
+    <w:basedOn w:val="DefaultParagraphFont"/>
+    <w:rsid w:val="0031196F"/>
+    <w:rPr>
+      <w:color w:val="954F72" w:themeColor="followedHyperlink"/>
+      <w:u w:val="single"/>
     </w:rPr>
   </w:style>
 </w:styles>
@@ -4178,13 +6560,28 @@
 <b:Sources xmlns:b="http://schemas.openxmlformats.org/officeDocument/2006/bibliography" xmlns="http://schemas.openxmlformats.org/officeDocument/2006/bibliography" SelectedStyle="\APASixthEditionOfficeOnline.xsl" StyleName="APA" Version="6">
   <b:Source xmlns:b="http://schemas.openxmlformats.org/officeDocument/2006/bibliography" xmlns="http://schemas.openxmlformats.org/officeDocument/2006/bibliography">
     <b:Tag>Placeholder1</b:Tag>
-    <b:RefOrder>2</b:RefOrder>
+    <b:RefOrder>3</b:RefOrder>
+  </b:Source>
+  <b:Source>
+    <b:Tag>The62</b:Tag>
+    <b:SourceType>ConferenceProceedings</b:SourceType>
+    <b:Guid>{11C1E9BC-F069-4BF7-9134-AD55B6BF7BB7}</b:Guid>
+    <b:Title>IRE Standards On Electron Tubes Methods Of Testing</b:Title>
+    <b:Year>1962</b:Year>
+    <b:Author>
+      <b:Author>
+        <b:Corporate>The Institute of Radio Engineers, Inc.</b:Corporate>
+      </b:Author>
+    </b:Author>
+    <b:Pages>160</b:Pages>
+    <b:ConferenceName>Institute of Radio Engineers (IRE)</b:ConferenceName>
+    <b:City>New York</b:City>
+    <b:RefOrder>1</b:RefOrder>
   </b:Source>
   <b:Source>
     <b:Tag>Nik05</b:Tag>
     <b:SourceType>DocumentFromInternetSite</b:SourceType>
-    <b:Guid>{815BFEE4-2DAF-4093-86D7-2CCDC630665D}</b:Guid>
-    <b:Title>http://rfic.eecs.berkeley.edu/</b:Title>
+    <b:Guid>{AE5652D6-D28F-4A93-A70B-46DC5C8CDB15}</b:Guid>
     <b:Year>2005</b:Year>
     <b:Author>
       <b:Author>
@@ -4198,13 +6595,15 @@
       </b:Author>
     </b:Author>
     <b:InternetSiteTitle>Berkely University RF &amp; IC</b:InternetSiteTitle>
-    <b:RefOrder>1</b:RefOrder>
+    <b:Title>Lecture 4</b:Title>
+    <b:URL>http://rfic.eecs.berkeley.edu/~niknejad/ee142_fa05lects/pdf/lect4.pdf</b:URL>
+    <b:RefOrder>2</b:RefOrder>
   </b:Source>
 </b:Sources>
 </file>
 
 <file path=customXml/itemProps1.xml><?xml version="1.0" encoding="utf-8"?>
-<ds:datastoreItem xmlns:ds="http://schemas.openxmlformats.org/officeDocument/2006/customXml" ds:itemID="{C0C6F9E6-ACFE-4FEF-95AA-477FBE75B003}">
+<ds:datastoreItem xmlns:ds="http://schemas.openxmlformats.org/officeDocument/2006/customXml" ds:itemID="{261C51C8-6FC2-4047-99C8-9AD7C0633D7C}">
   <ds:schemaRefs>
     <ds:schemaRef ds:uri="http://schemas.openxmlformats.org/officeDocument/2006/bibliography"/>
   </ds:schemaRefs>

</xml_diff>